<commit_message>
13 de abril 2013
</commit_message>
<xml_diff>
--- a/electricidad/tareas/geometria/torpedoGeometría.docx
+++ b/electricidad/tareas/geometria/torpedoGeometría.docx
@@ -4,136 +4,60 @@
   <w:body>
     <w:p>
       <w:pPr>
-        <w:rPr>
-          <w:lang w:val="es-CL"/>
-        </w:rPr>
-      </w:pPr>
-    </w:p>
-    <w:p>
-      <w:pPr>
-        <w:shd w:val="clear" w:color="auto" w:fill="FFFFFF"/>
-        <w:spacing w:before="75" w:after="75" w:line="371" w:lineRule="atLeast"/>
-        <w:ind w:left="816"/>
-        <w:outlineLvl w:val="2"/>
-        <w:rPr>
-          <w:rFonts w:ascii="Verdana" w:eastAsia="Times New Roman" w:hAnsi="Verdana" w:cs="Times New Roman"/>
+        <w:pStyle w:val="tituloGeometria"/>
+        <w:rPr>
+          <w:rFonts w:cstheme="minorHAnsi"/>
+          <w:sz w:val="32"/>
+          <w:szCs w:val="32"/>
+        </w:rPr>
+      </w:pPr>
+    </w:p>
+    <w:p>
+      <w:pPr>
+        <w:pStyle w:val="tituloGeometria"/>
+        <w:rPr>
+          <w:rFonts w:eastAsia="Times New Roman" w:cstheme="minorHAnsi"/>
           <w:b/>
           <w:bCs/>
-          <w:color w:val="990000"/>
-          <w:spacing w:val="15"/>
-          <w:sz w:val="26"/>
-          <w:szCs w:val="26"/>
-        </w:rPr>
-      </w:pPr>
-      <w:proofErr w:type="spellStart"/>
-      <w:r>
-        <w:rPr>
-          <w:rFonts w:ascii="Verdana" w:eastAsia="Times New Roman" w:hAnsi="Verdana" w:cs="Times New Roman"/>
+          <w:color w:val="FF0000"/>
+          <w:spacing w:val="15"/>
+          <w:sz w:val="32"/>
+          <w:szCs w:val="32"/>
+        </w:rPr>
+      </w:pPr>
+      <w:r>
+        <w:rPr>
+          <w:rFonts w:eastAsia="Times New Roman" w:cstheme="minorHAnsi"/>
           <w:b/>
           <w:bCs/>
-          <w:color w:val="990000"/>
-          <w:spacing w:val="15"/>
-          <w:sz w:val="26"/>
-          <w:szCs w:val="26"/>
-        </w:rPr>
-        <w:t>Altura</w:t>
-      </w:r>
-      <w:proofErr w:type="spellEnd"/>
-      <w:r>
-        <w:rPr>
-          <w:rFonts w:ascii="Verdana" w:eastAsia="Times New Roman" w:hAnsi="Verdana" w:cs="Times New Roman"/>
-          <w:b/>
-          <w:bCs/>
-          <w:color w:val="990000"/>
-          <w:spacing w:val="15"/>
-          <w:sz w:val="26"/>
-          <w:szCs w:val="26"/>
-        </w:rPr>
-        <w:t xml:space="preserve"> de </w:t>
-      </w:r>
-      <w:proofErr w:type="gramStart"/>
-      <w:r>
-        <w:rPr>
-          <w:rFonts w:ascii="Verdana" w:eastAsia="Times New Roman" w:hAnsi="Verdana" w:cs="Times New Roman"/>
-          <w:b/>
-          <w:bCs/>
-          <w:color w:val="990000"/>
-          <w:spacing w:val="15"/>
-          <w:sz w:val="26"/>
-          <w:szCs w:val="26"/>
-        </w:rPr>
-        <w:t>un</w:t>
-      </w:r>
-      <w:proofErr w:type="gramEnd"/>
-      <w:r>
-        <w:rPr>
-          <w:rFonts w:ascii="Verdana" w:eastAsia="Times New Roman" w:hAnsi="Verdana" w:cs="Times New Roman"/>
-          <w:b/>
-          <w:bCs/>
-          <w:color w:val="990000"/>
-          <w:spacing w:val="15"/>
-          <w:sz w:val="26"/>
-          <w:szCs w:val="26"/>
-        </w:rPr>
-        <w:t xml:space="preserve"> </w:t>
-      </w:r>
-      <w:proofErr w:type="spellStart"/>
-      <w:r>
-        <w:rPr>
-          <w:rFonts w:ascii="Verdana" w:eastAsia="Times New Roman" w:hAnsi="Verdana" w:cs="Times New Roman"/>
-          <w:b/>
-          <w:bCs/>
-          <w:color w:val="990000"/>
-          <w:spacing w:val="15"/>
-          <w:sz w:val="26"/>
-          <w:szCs w:val="26"/>
-        </w:rPr>
-        <w:t>triángulo</w:t>
-      </w:r>
-      <w:proofErr w:type="spellEnd"/>
-      <w:r>
-        <w:rPr>
-          <w:rFonts w:ascii="Verdana" w:eastAsia="Times New Roman" w:hAnsi="Verdana" w:cs="Times New Roman"/>
-          <w:b/>
-          <w:bCs/>
-          <w:color w:val="990000"/>
-          <w:spacing w:val="15"/>
-          <w:sz w:val="26"/>
-          <w:szCs w:val="26"/>
-        </w:rPr>
-        <w:t xml:space="preserve"> </w:t>
-      </w:r>
-      <w:proofErr w:type="spellStart"/>
-      <w:r>
-        <w:rPr>
-          <w:rFonts w:ascii="Verdana" w:eastAsia="Times New Roman" w:hAnsi="Verdana" w:cs="Times New Roman"/>
-          <w:b/>
-          <w:bCs/>
-          <w:color w:val="990000"/>
-          <w:spacing w:val="15"/>
-          <w:sz w:val="26"/>
-          <w:szCs w:val="26"/>
-        </w:rPr>
-        <w:t>equilátero</w:t>
-      </w:r>
-      <w:proofErr w:type="spellEnd"/>
-    </w:p>
-    <w:p>
-      <w:pPr>
-        <w:rPr>
-          <w:lang w:val="es-CL"/>
-        </w:rPr>
-      </w:pPr>
-    </w:p>
-    <w:p>
-      <w:pPr>
-        <w:rPr>
-          <w:lang w:val="es-CL"/>
-        </w:rPr>
-      </w:pPr>
-      <w:r>
-        <w:rPr>
+          <w:color w:val="FF0000"/>
+          <w:spacing w:val="15"/>
+          <w:sz w:val="32"/>
+          <w:szCs w:val="32"/>
+        </w:rPr>
+        <w:t>Altura de un triángulo equilátero</w:t>
+      </w:r>
+    </w:p>
+    <w:p>
+      <w:pPr>
+        <w:rPr>
+          <w:rFonts w:cstheme="minorHAnsi"/>
+          <w:lang w:val="es-CL"/>
+        </w:rPr>
+      </w:pPr>
+    </w:p>
+    <w:p>
+      <w:pPr>
+        <w:rPr>
+          <w:rFonts w:cstheme="minorHAnsi"/>
+          <w:lang w:val="es-CL"/>
+        </w:rPr>
+      </w:pPr>
+      <w:r>
+        <w:rPr>
+          <w:rFonts w:cstheme="minorHAnsi"/>
           <w:noProof/>
+          <w:lang w:val="es-CL" w:eastAsia="es-CL"/>
         </w:rPr>
         <w:drawing>
           <wp:inline distT="0" distB="0" distL="0" distR="0">
@@ -185,19 +109,23 @@
     <w:p>
       <w:pPr>
         <w:rPr>
-          <w:lang w:val="es-CL"/>
-        </w:rPr>
-      </w:pPr>
-    </w:p>
-    <w:p>
-      <w:pPr>
-        <w:rPr>
-          <w:lang w:val="es-CL"/>
-        </w:rPr>
-      </w:pPr>
-      <w:r>
-        <w:rPr>
+          <w:rFonts w:cstheme="minorHAnsi"/>
+          <w:lang w:val="es-CL"/>
+        </w:rPr>
+      </w:pPr>
+    </w:p>
+    <w:p>
+      <w:pPr>
+        <w:rPr>
+          <w:rFonts w:cstheme="minorHAnsi"/>
+          <w:lang w:val="es-CL"/>
+        </w:rPr>
+      </w:pPr>
+      <w:r>
+        <w:rPr>
+          <w:rFonts w:cstheme="minorHAnsi"/>
           <w:noProof/>
+          <w:lang w:val="es-CL" w:eastAsia="es-CL"/>
         </w:rPr>
         <w:drawing>
           <wp:inline distT="0" distB="0" distL="0" distR="0">
@@ -249,12 +177,15 @@
     <w:p>
       <w:pPr>
         <w:rPr>
-          <w:lang w:val="es-CL"/>
-        </w:rPr>
-      </w:pPr>
-      <w:r>
-        <w:rPr>
+          <w:rFonts w:cstheme="minorHAnsi"/>
+          <w:lang w:val="es-CL"/>
+        </w:rPr>
+      </w:pPr>
+      <w:r>
+        <w:rPr>
+          <w:rFonts w:cstheme="minorHAnsi"/>
           <w:noProof/>
+          <w:lang w:val="es-CL" w:eastAsia="es-CL"/>
         </w:rPr>
         <w:drawing>
           <wp:inline distT="0" distB="0" distL="0" distR="0">
@@ -306,12 +237,15 @@
     <w:p>
       <w:pPr>
         <w:rPr>
-          <w:lang w:val="es-CL"/>
-        </w:rPr>
-      </w:pPr>
-      <w:r>
-        <w:rPr>
+          <w:rFonts w:cstheme="minorHAnsi"/>
+          <w:lang w:val="es-CL"/>
+        </w:rPr>
+      </w:pPr>
+      <w:r>
+        <w:rPr>
+          <w:rFonts w:cstheme="minorHAnsi"/>
           <w:noProof/>
+          <w:lang w:val="es-CL" w:eastAsia="es-CL"/>
         </w:rPr>
         <w:drawing>
           <wp:inline distT="0" distB="0" distL="0" distR="0">
@@ -363,19 +297,20 @@
     <w:p>
       <w:pPr>
         <w:rPr>
-          <w:lang w:val="es-CL"/>
-        </w:rPr>
-      </w:pPr>
-    </w:p>
-    <w:p>
-      <w:pPr>
-        <w:pStyle w:val="Heading4"/>
+          <w:rFonts w:cstheme="minorHAnsi"/>
+          <w:lang w:val="es-CL"/>
+        </w:rPr>
+      </w:pPr>
+    </w:p>
+    <w:p>
+      <w:pPr>
+        <w:pStyle w:val="Ttulo4"/>
         <w:shd w:val="clear" w:color="auto" w:fill="FFFFFF"/>
         <w:spacing w:before="450" w:line="371" w:lineRule="atLeast"/>
         <w:ind w:firstLine="918"/>
         <w:jc w:val="both"/>
         <w:rPr>
-          <w:rFonts w:ascii="Verdana" w:hAnsi="Verdana"/>
+          <w:rFonts w:asciiTheme="minorHAnsi" w:hAnsiTheme="minorHAnsi" w:cstheme="minorHAnsi"/>
           <w:color w:val="990000"/>
           <w:spacing w:val="15"/>
           <w:sz w:val="17"/>
@@ -386,89 +321,111 @@
     <w:p>
       <w:pPr>
         <w:rPr>
-          <w:lang w:val="es-CL"/>
-        </w:rPr>
-      </w:pPr>
-    </w:p>
-    <w:p>
-      <w:pPr>
-        <w:rPr>
-          <w:lang w:val="es-CL"/>
-        </w:rPr>
-      </w:pPr>
-    </w:p>
-    <w:p>
-      <w:pPr>
-        <w:rPr>
-          <w:lang w:val="es-CL"/>
-        </w:rPr>
-      </w:pPr>
-    </w:p>
-    <w:p>
-      <w:pPr>
-        <w:rPr>
-          <w:lang w:val="es-CL"/>
-        </w:rPr>
-      </w:pPr>
-    </w:p>
-    <w:p>
-      <w:pPr>
-        <w:rPr>
-          <w:lang w:val="es-CL"/>
-        </w:rPr>
-      </w:pPr>
-    </w:p>
-    <w:p>
-      <w:pPr>
-        <w:rPr>
-          <w:lang w:val="es-CL"/>
-        </w:rPr>
-      </w:pPr>
-    </w:p>
-    <w:p>
-      <w:pPr>
-        <w:rPr>
-          <w:lang w:val="es-CL"/>
-        </w:rPr>
-      </w:pPr>
-    </w:p>
-    <w:p>
-      <w:pPr>
-        <w:rPr>
-          <w:lang w:val="es-CL"/>
-        </w:rPr>
-      </w:pPr>
-    </w:p>
-    <w:p>
-      <w:pPr>
-        <w:rPr>
-          <w:lang w:val="es-CL"/>
-        </w:rPr>
-      </w:pPr>
-    </w:p>
-    <w:p>
-      <w:pPr>
-        <w:rPr>
-          <w:lang w:val="es-CL"/>
-        </w:rPr>
-      </w:pPr>
-      <w:r>
-        <w:rPr>
-          <w:lang w:val="es-CL"/>
-        </w:rPr>
-        <w:lastRenderedPageBreak/>
+          <w:rFonts w:cstheme="minorHAnsi"/>
+          <w:lang w:val="es-CL"/>
+        </w:rPr>
+      </w:pPr>
+    </w:p>
+    <w:p>
+      <w:pPr>
+        <w:rPr>
+          <w:rFonts w:cstheme="minorHAnsi"/>
+          <w:lang w:val="es-CL"/>
+        </w:rPr>
+      </w:pPr>
+    </w:p>
+    <w:p>
+      <w:pPr>
+        <w:rPr>
+          <w:rFonts w:cstheme="minorHAnsi"/>
+          <w:lang w:val="es-CL"/>
+        </w:rPr>
+      </w:pPr>
+    </w:p>
+    <w:p>
+      <w:pPr>
+        <w:rPr>
+          <w:rFonts w:cstheme="minorHAnsi"/>
+          <w:lang w:val="es-CL"/>
+        </w:rPr>
+      </w:pPr>
+    </w:p>
+    <w:p>
+      <w:pPr>
+        <w:rPr>
+          <w:rFonts w:cstheme="minorHAnsi"/>
+          <w:lang w:val="es-CL"/>
+        </w:rPr>
+      </w:pPr>
+    </w:p>
+    <w:p>
+      <w:pPr>
+        <w:rPr>
+          <w:rFonts w:cstheme="minorHAnsi"/>
+          <w:lang w:val="es-CL"/>
+        </w:rPr>
+      </w:pPr>
+    </w:p>
+    <w:p>
+      <w:pPr>
+        <w:rPr>
+          <w:rFonts w:cstheme="minorHAnsi"/>
+          <w:lang w:val="es-CL"/>
+        </w:rPr>
+      </w:pPr>
+    </w:p>
+    <w:p>
+      <w:pPr>
+        <w:rPr>
+          <w:rFonts w:cstheme="minorHAnsi"/>
+          <w:lang w:val="es-CL"/>
+        </w:rPr>
+      </w:pPr>
+    </w:p>
+    <w:p>
+      <w:pPr>
+        <w:rPr>
+          <w:rFonts w:cstheme="minorHAnsi"/>
+          <w:sz w:val="32"/>
+          <w:szCs w:val="32"/>
+          <w:lang w:val="es-CL"/>
+        </w:rPr>
+      </w:pPr>
+    </w:p>
+    <w:p>
+      <w:pPr>
+        <w:pStyle w:val="tituloGeometria"/>
+        <w:rPr>
+          <w:rFonts w:cstheme="minorHAnsi"/>
+          <w:b/>
+          <w:color w:val="FF0000"/>
+          <w:sz w:val="32"/>
+          <w:szCs w:val="32"/>
+        </w:rPr>
+      </w:pPr>
+      <w:r>
+        <w:rPr>
+          <w:rFonts w:cstheme="minorHAnsi"/>
+          <w:b/>
+          <w:color w:val="FF0000"/>
+          <w:sz w:val="32"/>
+          <w:szCs w:val="32"/>
+        </w:rPr>
         <w:t>Apotema de un triángulo equilátero.</w:t>
       </w:r>
     </w:p>
     <w:p>
       <w:pPr>
         <w:rPr>
-          <w:lang w:val="es-CL"/>
-        </w:rPr>
-      </w:pPr>
-      <w:r>
-        <w:rPr>
+          <w:rFonts w:cstheme="minorHAnsi"/>
+          <w:lang w:val="es-CL"/>
+        </w:rPr>
+      </w:pPr>
+      <w:r>
+        <w:rPr>
+          <w:rFonts w:cstheme="minorHAnsi"/>
           <w:noProof/>
+          <w:lang w:val="es-CL" w:eastAsia="es-CL"/>
         </w:rPr>
         <w:drawing>
           <wp:inline distT="0" distB="0" distL="0" distR="0">
@@ -520,29 +477,30 @@
     <w:p>
       <w:pPr>
         <w:rPr>
-          <w:lang w:val="es-CL"/>
-        </w:rPr>
-      </w:pPr>
-    </w:p>
-    <w:p>
-      <w:pPr>
-        <w:rPr>
-          <w:rFonts w:ascii="Verdana" w:hAnsi="Verdana"/>
-          <w:color w:val="000000"/>
-          <w:spacing w:val="15"/>
-          <w:sz w:val="17"/>
-          <w:szCs w:val="17"/>
+          <w:rFonts w:cstheme="minorHAnsi"/>
+          <w:lang w:val="es-CL"/>
+        </w:rPr>
+      </w:pPr>
+    </w:p>
+    <w:p>
+      <w:pPr>
+        <w:rPr>
+          <w:rFonts w:cstheme="minorHAnsi"/>
+          <w:color w:val="000000"/>
+          <w:spacing w:val="15"/>
+          <w:sz w:val="24"/>
+          <w:szCs w:val="24"/>
           <w:shd w:val="clear" w:color="auto" w:fill="FDF7F7"/>
           <w:lang w:val="es-CL"/>
         </w:rPr>
       </w:pPr>
       <w:r>
         <w:rPr>
-          <w:rFonts w:ascii="Verdana" w:hAnsi="Verdana"/>
-          <w:color w:val="000000"/>
-          <w:spacing w:val="15"/>
-          <w:sz w:val="17"/>
-          <w:szCs w:val="17"/>
+          <w:rFonts w:cstheme="minorHAnsi"/>
+          <w:color w:val="000000"/>
+          <w:spacing w:val="15"/>
+          <w:sz w:val="24"/>
+          <w:szCs w:val="24"/>
           <w:shd w:val="clear" w:color="auto" w:fill="FDF7F7"/>
           <w:lang w:val="es-CL"/>
         </w:rPr>
@@ -551,11 +509,11 @@
       <w:r>
         <w:rPr>
           <w:rStyle w:val="apple-converted-space"/>
-          <w:rFonts w:ascii="Verdana" w:hAnsi="Verdana"/>
-          <w:color w:val="000000"/>
-          <w:spacing w:val="15"/>
-          <w:sz w:val="17"/>
-          <w:szCs w:val="17"/>
+          <w:rFonts w:cstheme="minorHAnsi"/>
+          <w:color w:val="000000"/>
+          <w:spacing w:val="15"/>
+          <w:sz w:val="24"/>
+          <w:szCs w:val="24"/>
           <w:shd w:val="clear" w:color="auto" w:fill="FDF7F7"/>
           <w:lang w:val="es-CL"/>
         </w:rPr>
@@ -564,14 +522,14 @@
       <w:hyperlink r:id="rId9" w:tooltip="Lado de un triángulo equilátero inscrito" w:history="1">
         <w:r>
           <w:rPr>
-            <w:rStyle w:val="Hyperlink"/>
-            <w:rFonts w:ascii="Verdana" w:hAnsi="Verdana"/>
+            <w:rStyle w:val="Hipervnculo"/>
+            <w:rFonts w:cstheme="minorHAnsi"/>
             <w:b/>
             <w:bCs/>
             <w:color w:val="990000"/>
             <w:spacing w:val="15"/>
-            <w:sz w:val="17"/>
-            <w:szCs w:val="17"/>
+            <w:sz w:val="24"/>
+            <w:szCs w:val="24"/>
             <w:shd w:val="clear" w:color="auto" w:fill="FFFFFF"/>
             <w:lang w:val="es-CL"/>
           </w:rPr>
@@ -581,11 +539,11 @@
       <w:r>
         <w:rPr>
           <w:rStyle w:val="apple-converted-space"/>
-          <w:rFonts w:ascii="Verdana" w:hAnsi="Verdana"/>
-          <w:color w:val="000000"/>
-          <w:spacing w:val="15"/>
-          <w:sz w:val="17"/>
-          <w:szCs w:val="17"/>
+          <w:rFonts w:cstheme="minorHAnsi"/>
+          <w:color w:val="000000"/>
+          <w:spacing w:val="15"/>
+          <w:sz w:val="24"/>
+          <w:szCs w:val="24"/>
           <w:shd w:val="clear" w:color="auto" w:fill="FDF7F7"/>
           <w:lang w:val="es-CL"/>
         </w:rPr>
@@ -593,11 +551,11 @@
       </w:r>
       <w:r>
         <w:rPr>
-          <w:rFonts w:ascii="Verdana" w:hAnsi="Verdana"/>
-          <w:color w:val="000000"/>
-          <w:spacing w:val="15"/>
-          <w:sz w:val="17"/>
-          <w:szCs w:val="17"/>
+          <w:rFonts w:cstheme="minorHAnsi"/>
+          <w:color w:val="000000"/>
+          <w:spacing w:val="15"/>
+          <w:sz w:val="24"/>
+          <w:szCs w:val="24"/>
           <w:shd w:val="clear" w:color="auto" w:fill="FDF7F7"/>
           <w:lang w:val="es-CL"/>
         </w:rPr>
@@ -607,12 +565,15 @@
     <w:p>
       <w:pPr>
         <w:rPr>
-          <w:lang w:val="es-CL"/>
-        </w:rPr>
-      </w:pPr>
-      <w:r>
-        <w:rPr>
+          <w:rFonts w:cstheme="minorHAnsi"/>
+          <w:lang w:val="es-CL"/>
+        </w:rPr>
+      </w:pPr>
+      <w:r>
+        <w:rPr>
+          <w:rFonts w:cstheme="minorHAnsi"/>
           <w:noProof/>
+          <w:lang w:val="es-CL" w:eastAsia="es-CL"/>
         </w:rPr>
         <w:drawing>
           <wp:inline distT="0" distB="0" distL="0" distR="0">
@@ -664,22 +625,22 @@
     <w:p>
       <w:pPr>
         <w:rPr>
-          <w:rFonts w:ascii="Verdana" w:hAnsi="Verdana"/>
-          <w:color w:val="000000"/>
-          <w:spacing w:val="15"/>
-          <w:sz w:val="17"/>
-          <w:szCs w:val="17"/>
+          <w:rFonts w:cstheme="minorHAnsi"/>
+          <w:color w:val="000000"/>
+          <w:spacing w:val="15"/>
+          <w:sz w:val="24"/>
+          <w:szCs w:val="24"/>
           <w:shd w:val="clear" w:color="auto" w:fill="F3FAF6"/>
           <w:lang w:val="es-CL"/>
         </w:rPr>
       </w:pPr>
       <w:r>
         <w:rPr>
-          <w:rFonts w:ascii="Verdana" w:hAnsi="Verdana"/>
-          <w:color w:val="000000"/>
-          <w:spacing w:val="15"/>
-          <w:sz w:val="17"/>
-          <w:szCs w:val="17"/>
+          <w:rFonts w:cstheme="minorHAnsi"/>
+          <w:color w:val="000000"/>
+          <w:spacing w:val="15"/>
+          <w:sz w:val="24"/>
+          <w:szCs w:val="24"/>
           <w:shd w:val="clear" w:color="auto" w:fill="F3FAF6"/>
           <w:lang w:val="es-CL"/>
         </w:rPr>
@@ -689,12 +650,15 @@
     <w:p>
       <w:pPr>
         <w:rPr>
-          <w:lang w:val="es-CL"/>
-        </w:rPr>
-      </w:pPr>
-      <w:r>
-        <w:rPr>
+          <w:rFonts w:cstheme="minorHAnsi"/>
+          <w:lang w:val="es-CL"/>
+        </w:rPr>
+      </w:pPr>
+      <w:r>
+        <w:rPr>
+          <w:rFonts w:cstheme="minorHAnsi"/>
           <w:noProof/>
+          <w:lang w:val="es-CL" w:eastAsia="es-CL"/>
         </w:rPr>
         <w:drawing>
           <wp:inline distT="0" distB="0" distL="0" distR="0">
@@ -746,12 +710,15 @@
     <w:p>
       <w:pPr>
         <w:rPr>
-          <w:lang w:val="es-CL"/>
-        </w:rPr>
-      </w:pPr>
-      <w:r>
-        <w:rPr>
+          <w:rFonts w:cstheme="minorHAnsi"/>
+          <w:lang w:val="es-CL"/>
+        </w:rPr>
+      </w:pPr>
+      <w:r>
+        <w:rPr>
+          <w:rFonts w:cstheme="minorHAnsi"/>
           <w:noProof/>
+          <w:lang w:val="es-CL" w:eastAsia="es-CL"/>
         </w:rPr>
         <w:drawing>
           <wp:inline distT="0" distB="0" distL="0" distR="0">
@@ -803,184 +770,117 @@
     <w:p>
       <w:pPr>
         <w:rPr>
-          <w:lang w:val="es-CL"/>
-        </w:rPr>
-      </w:pPr>
-    </w:p>
-    <w:p>
-      <w:pPr>
-        <w:rPr>
-          <w:lang w:val="es-CL"/>
-        </w:rPr>
-      </w:pPr>
-    </w:p>
-    <w:p>
-      <w:pPr>
-        <w:rPr>
-          <w:lang w:val="es-CL"/>
-        </w:rPr>
-      </w:pPr>
-    </w:p>
-    <w:p>
-      <w:pPr>
-        <w:rPr>
-          <w:lang w:val="es-CL"/>
-        </w:rPr>
-      </w:pPr>
-    </w:p>
-    <w:p>
-      <w:pPr>
-        <w:rPr>
-          <w:lang w:val="es-CL"/>
-        </w:rPr>
-      </w:pPr>
-    </w:p>
-    <w:p>
-      <w:pPr>
-        <w:rPr>
-          <w:lang w:val="es-CL"/>
-        </w:rPr>
-      </w:pPr>
-    </w:p>
-    <w:p>
-      <w:pPr>
-        <w:rPr>
-          <w:lang w:val="es-CL"/>
-        </w:rPr>
-      </w:pPr>
-    </w:p>
-    <w:p>
-      <w:pPr>
-        <w:rPr>
-          <w:lang w:val="es-CL"/>
-        </w:rPr>
-      </w:pPr>
-    </w:p>
-    <w:p>
-      <w:pPr>
-        <w:rPr>
-          <w:lang w:val="es-CL"/>
-        </w:rPr>
-      </w:pPr>
-    </w:p>
-    <w:p>
-      <w:pPr>
-        <w:rPr>
-          <w:lang w:val="es-CL"/>
-        </w:rPr>
-      </w:pPr>
-    </w:p>
-    <w:p>
-      <w:pPr>
-        <w:pStyle w:val="Heading4"/>
+          <w:rFonts w:cstheme="minorHAnsi"/>
+          <w:lang w:val="es-CL"/>
+        </w:rPr>
+      </w:pPr>
+    </w:p>
+    <w:p>
+      <w:pPr>
+        <w:rPr>
+          <w:rFonts w:cstheme="minorHAnsi"/>
+          <w:lang w:val="es-CL"/>
+        </w:rPr>
+      </w:pPr>
+    </w:p>
+    <w:p>
+      <w:pPr>
+        <w:rPr>
+          <w:rFonts w:cstheme="minorHAnsi"/>
+          <w:lang w:val="es-CL"/>
+        </w:rPr>
+      </w:pPr>
+    </w:p>
+    <w:p>
+      <w:pPr>
+        <w:rPr>
+          <w:rFonts w:cstheme="minorHAnsi"/>
+          <w:lang w:val="es-CL"/>
+        </w:rPr>
+      </w:pPr>
+    </w:p>
+    <w:p>
+      <w:pPr>
+        <w:rPr>
+          <w:rFonts w:cstheme="minorHAnsi"/>
+          <w:lang w:val="es-CL"/>
+        </w:rPr>
+      </w:pPr>
+    </w:p>
+    <w:p>
+      <w:pPr>
+        <w:rPr>
+          <w:rFonts w:cstheme="minorHAnsi"/>
+          <w:lang w:val="es-CL"/>
+        </w:rPr>
+      </w:pPr>
+    </w:p>
+    <w:p>
+      <w:pPr>
+        <w:pStyle w:val="Ttulo4"/>
         <w:shd w:val="clear" w:color="auto" w:fill="FFFFFF"/>
         <w:spacing w:before="450" w:line="371" w:lineRule="atLeast"/>
-        <w:ind w:firstLine="918"/>
         <w:jc w:val="both"/>
         <w:rPr>
-          <w:rFonts w:ascii="Verdana" w:hAnsi="Verdana"/>
+          <w:rFonts w:asciiTheme="minorHAnsi" w:eastAsiaTheme="minorHAnsi" w:hAnsiTheme="minorHAnsi" w:cstheme="minorHAnsi"/>
+          <w:b w:val="0"/>
+          <w:bCs w:val="0"/>
+          <w:i w:val="0"/>
+          <w:iCs w:val="0"/>
+          <w:color w:val="auto"/>
+          <w:lang w:val="es-CL"/>
+        </w:rPr>
+      </w:pPr>
+    </w:p>
+    <w:p>
+      <w:pPr>
+        <w:pStyle w:val="Ttulo4"/>
+        <w:shd w:val="clear" w:color="auto" w:fill="FFFFFF"/>
+        <w:spacing w:before="450" w:line="371" w:lineRule="atLeast"/>
+        <w:jc w:val="both"/>
+        <w:rPr>
+          <w:rFonts w:asciiTheme="minorHAnsi" w:hAnsiTheme="minorHAnsi" w:cstheme="minorHAnsi"/>
+          <w:i w:val="0"/>
           <w:color w:val="990000"/>
           <w:spacing w:val="15"/>
-          <w:sz w:val="17"/>
-          <w:szCs w:val="17"/>
-        </w:rPr>
-      </w:pPr>
-      <w:proofErr w:type="spellStart"/>
-      <w:r>
-        <w:rPr>
-          <w:rFonts w:ascii="Verdana" w:hAnsi="Verdana"/>
+          <w:sz w:val="32"/>
+          <w:szCs w:val="32"/>
+          <w:lang w:val="es-CL"/>
+        </w:rPr>
+      </w:pPr>
+      <w:r>
+        <w:rPr>
+          <w:rFonts w:asciiTheme="minorHAnsi" w:hAnsiTheme="minorHAnsi" w:cstheme="minorHAnsi"/>
+          <w:i w:val="0"/>
           <w:color w:val="990000"/>
           <w:spacing w:val="15"/>
-          <w:sz w:val="17"/>
-          <w:szCs w:val="17"/>
-        </w:rPr>
-        <w:lastRenderedPageBreak/>
-        <w:t>Elementos</w:t>
-      </w:r>
-      <w:proofErr w:type="spellEnd"/>
-      <w:r>
-        <w:rPr>
-          <w:rFonts w:ascii="Verdana" w:hAnsi="Verdana"/>
-          <w:color w:val="990000"/>
-          <w:spacing w:val="15"/>
-          <w:sz w:val="17"/>
-          <w:szCs w:val="17"/>
-        </w:rPr>
-        <w:t xml:space="preserve"> notables </w:t>
-      </w:r>
-      <w:proofErr w:type="gramStart"/>
-      <w:r>
-        <w:rPr>
-          <w:rFonts w:ascii="Verdana" w:hAnsi="Verdana"/>
-          <w:color w:val="990000"/>
-          <w:spacing w:val="15"/>
-          <w:sz w:val="17"/>
-          <w:szCs w:val="17"/>
-        </w:rPr>
-        <w:t>del</w:t>
-      </w:r>
-      <w:proofErr w:type="gramEnd"/>
-      <w:r>
-        <w:rPr>
-          <w:rFonts w:ascii="Verdana" w:hAnsi="Verdana"/>
-          <w:color w:val="990000"/>
-          <w:spacing w:val="15"/>
-          <w:sz w:val="17"/>
-          <w:szCs w:val="17"/>
-        </w:rPr>
-        <w:t xml:space="preserve"> </w:t>
-      </w:r>
-      <w:proofErr w:type="spellStart"/>
-      <w:r>
-        <w:rPr>
-          <w:rFonts w:ascii="Verdana" w:hAnsi="Verdana"/>
-          <w:color w:val="990000"/>
-          <w:spacing w:val="15"/>
-          <w:sz w:val="17"/>
-          <w:szCs w:val="17"/>
-        </w:rPr>
-        <w:t>triángulo</w:t>
-      </w:r>
-      <w:proofErr w:type="spellEnd"/>
-      <w:r>
-        <w:rPr>
-          <w:rFonts w:ascii="Verdana" w:hAnsi="Verdana"/>
-          <w:color w:val="990000"/>
-          <w:spacing w:val="15"/>
-          <w:sz w:val="17"/>
-          <w:szCs w:val="17"/>
-        </w:rPr>
-        <w:t xml:space="preserve"> </w:t>
-      </w:r>
-      <w:proofErr w:type="spellStart"/>
-      <w:r>
-        <w:rPr>
-          <w:rFonts w:ascii="Verdana" w:hAnsi="Verdana"/>
-          <w:color w:val="990000"/>
-          <w:spacing w:val="15"/>
-          <w:sz w:val="17"/>
-          <w:szCs w:val="17"/>
-        </w:rPr>
-        <w:t>equilátero</w:t>
-      </w:r>
-      <w:proofErr w:type="spellEnd"/>
-    </w:p>
-    <w:p>
-      <w:pPr>
-        <w:rPr>
-          <w:lang w:val="es-CL"/>
-        </w:rPr>
-      </w:pPr>
-    </w:p>
-    <w:p>
-      <w:pPr>
-        <w:rPr>
-          <w:lang w:val="es-CL"/>
-        </w:rPr>
-      </w:pPr>
-      <w:r>
-        <w:rPr>
+          <w:sz w:val="32"/>
+          <w:szCs w:val="32"/>
+          <w:lang w:val="es-CL"/>
+        </w:rPr>
+        <w:t>Elementos notables del triángulo equilátero</w:t>
+      </w:r>
+    </w:p>
+    <w:p>
+      <w:pPr>
+        <w:rPr>
+          <w:rFonts w:cstheme="minorHAnsi"/>
+          <w:lang w:val="es-CL"/>
+        </w:rPr>
+      </w:pPr>
+    </w:p>
+    <w:p>
+      <w:pPr>
+        <w:rPr>
+          <w:rFonts w:cstheme="minorHAnsi"/>
+          <w:lang w:val="es-CL"/>
+        </w:rPr>
+      </w:pPr>
+      <w:r>
+        <w:rPr>
+          <w:rFonts w:cstheme="minorHAnsi"/>
           <w:noProof/>
+          <w:lang w:val="es-CL" w:eastAsia="es-CL"/>
         </w:rPr>
         <w:drawing>
           <wp:inline distT="0" distB="0" distL="0" distR="0">
@@ -1032,22 +932,22 @@
     <w:p>
       <w:pPr>
         <w:rPr>
-          <w:rFonts w:ascii="Verdana" w:hAnsi="Verdana"/>
-          <w:color w:val="000000"/>
-          <w:spacing w:val="15"/>
-          <w:sz w:val="17"/>
-          <w:szCs w:val="17"/>
+          <w:rFonts w:cstheme="minorHAnsi"/>
+          <w:color w:val="000000"/>
+          <w:spacing w:val="15"/>
+          <w:sz w:val="24"/>
+          <w:szCs w:val="24"/>
           <w:shd w:val="clear" w:color="auto" w:fill="F3FAF6"/>
           <w:lang w:val="es-CL"/>
         </w:rPr>
       </w:pPr>
       <w:r>
         <w:rPr>
-          <w:rFonts w:ascii="Verdana" w:hAnsi="Verdana"/>
-          <w:color w:val="000000"/>
-          <w:spacing w:val="15"/>
-          <w:sz w:val="17"/>
-          <w:szCs w:val="17"/>
+          <w:rFonts w:cstheme="minorHAnsi"/>
+          <w:color w:val="000000"/>
+          <w:spacing w:val="15"/>
+          <w:sz w:val="24"/>
+          <w:szCs w:val="24"/>
           <w:shd w:val="clear" w:color="auto" w:fill="F3FAF6"/>
           <w:lang w:val="es-CL"/>
         </w:rPr>
@@ -1056,11 +956,11 @@
       <w:r>
         <w:rPr>
           <w:rStyle w:val="apple-converted-space"/>
-          <w:rFonts w:ascii="Verdana" w:hAnsi="Verdana"/>
-          <w:color w:val="000000"/>
-          <w:spacing w:val="15"/>
-          <w:sz w:val="17"/>
-          <w:szCs w:val="17"/>
+          <w:rFonts w:cstheme="minorHAnsi"/>
+          <w:color w:val="000000"/>
+          <w:spacing w:val="15"/>
+          <w:sz w:val="24"/>
+          <w:szCs w:val="24"/>
           <w:shd w:val="clear" w:color="auto" w:fill="F3FAF6"/>
           <w:lang w:val="es-CL"/>
         </w:rPr>
@@ -1068,12 +968,12 @@
       </w:r>
       <w:r>
         <w:rPr>
-          <w:rStyle w:val="Strong"/>
-          <w:rFonts w:ascii="Verdana" w:hAnsi="Verdana"/>
-          <w:color w:val="000000"/>
-          <w:spacing w:val="15"/>
-          <w:sz w:val="17"/>
-          <w:szCs w:val="17"/>
+          <w:rStyle w:val="Textoennegrita"/>
+          <w:rFonts w:cstheme="minorHAnsi"/>
+          <w:color w:val="000000"/>
+          <w:spacing w:val="15"/>
+          <w:sz w:val="24"/>
+          <w:szCs w:val="24"/>
           <w:lang w:val="es-CL"/>
         </w:rPr>
         <w:t>triángulo equilátero</w:t>
@@ -1081,11 +981,11 @@
       <w:r>
         <w:rPr>
           <w:rStyle w:val="apple-converted-space"/>
-          <w:rFonts w:ascii="Verdana" w:hAnsi="Verdana"/>
-          <w:color w:val="000000"/>
-          <w:spacing w:val="15"/>
-          <w:sz w:val="17"/>
-          <w:szCs w:val="17"/>
+          <w:rFonts w:cstheme="minorHAnsi"/>
+          <w:color w:val="000000"/>
+          <w:spacing w:val="15"/>
+          <w:sz w:val="24"/>
+          <w:szCs w:val="24"/>
           <w:shd w:val="clear" w:color="auto" w:fill="F3FAF6"/>
           <w:lang w:val="es-CL"/>
         </w:rPr>
@@ -1093,11 +993,11 @@
       </w:r>
       <w:r>
         <w:rPr>
-          <w:rFonts w:ascii="Verdana" w:hAnsi="Verdana"/>
-          <w:color w:val="000000"/>
-          <w:spacing w:val="15"/>
-          <w:sz w:val="17"/>
-          <w:szCs w:val="17"/>
+          <w:rFonts w:cstheme="minorHAnsi"/>
+          <w:color w:val="000000"/>
+          <w:spacing w:val="15"/>
+          <w:sz w:val="24"/>
+          <w:szCs w:val="24"/>
           <w:shd w:val="clear" w:color="auto" w:fill="F3FAF6"/>
           <w:lang w:val="es-CL"/>
         </w:rPr>
@@ -1106,11 +1006,11 @@
       <w:r>
         <w:rPr>
           <w:rStyle w:val="apple-converted-space"/>
-          <w:rFonts w:ascii="Verdana" w:hAnsi="Verdana"/>
-          <w:color w:val="000000"/>
-          <w:spacing w:val="15"/>
-          <w:sz w:val="17"/>
-          <w:szCs w:val="17"/>
+          <w:rFonts w:cstheme="minorHAnsi"/>
+          <w:color w:val="000000"/>
+          <w:spacing w:val="15"/>
+          <w:sz w:val="24"/>
+          <w:szCs w:val="24"/>
           <w:shd w:val="clear" w:color="auto" w:fill="F3FAF6"/>
           <w:lang w:val="es-CL"/>
         </w:rPr>
@@ -1119,12 +1019,12 @@
       <w:proofErr w:type="spellStart"/>
       <w:r>
         <w:rPr>
-          <w:rStyle w:val="Strong"/>
-          <w:rFonts w:ascii="Verdana" w:hAnsi="Verdana"/>
-          <w:color w:val="000000"/>
-          <w:spacing w:val="15"/>
-          <w:sz w:val="17"/>
-          <w:szCs w:val="17"/>
+          <w:rStyle w:val="Textoennegrita"/>
+          <w:rFonts w:cstheme="minorHAnsi"/>
+          <w:color w:val="000000"/>
+          <w:spacing w:val="15"/>
+          <w:sz w:val="24"/>
+          <w:szCs w:val="24"/>
           <w:lang w:val="es-CL"/>
         </w:rPr>
         <w:t>ortocentro</w:t>
@@ -1132,12 +1032,12 @@
       <w:proofErr w:type="spellEnd"/>
       <w:r>
         <w:rPr>
-          <w:rStyle w:val="Strong"/>
-          <w:rFonts w:ascii="Verdana" w:hAnsi="Verdana"/>
-          <w:color w:val="000000"/>
-          <w:spacing w:val="15"/>
-          <w:sz w:val="17"/>
-          <w:szCs w:val="17"/>
+          <w:rStyle w:val="Textoennegrita"/>
+          <w:rFonts w:cstheme="minorHAnsi"/>
+          <w:color w:val="000000"/>
+          <w:spacing w:val="15"/>
+          <w:sz w:val="24"/>
+          <w:szCs w:val="24"/>
           <w:lang w:val="es-CL"/>
         </w:rPr>
         <w:t xml:space="preserve">, baricentro, </w:t>
@@ -1145,12 +1045,12 @@
       <w:proofErr w:type="spellStart"/>
       <w:r>
         <w:rPr>
-          <w:rStyle w:val="Strong"/>
-          <w:rFonts w:ascii="Verdana" w:hAnsi="Verdana"/>
-          <w:color w:val="000000"/>
-          <w:spacing w:val="15"/>
-          <w:sz w:val="17"/>
-          <w:szCs w:val="17"/>
+          <w:rStyle w:val="Textoennegrita"/>
+          <w:rFonts w:cstheme="minorHAnsi"/>
+          <w:color w:val="000000"/>
+          <w:spacing w:val="15"/>
+          <w:sz w:val="24"/>
+          <w:szCs w:val="24"/>
           <w:lang w:val="es-CL"/>
         </w:rPr>
         <w:t>circuncentro</w:t>
@@ -1158,12 +1058,12 @@
       <w:proofErr w:type="spellEnd"/>
       <w:r>
         <w:rPr>
-          <w:rStyle w:val="Strong"/>
-          <w:rFonts w:ascii="Verdana" w:hAnsi="Verdana"/>
-          <w:color w:val="000000"/>
-          <w:spacing w:val="15"/>
-          <w:sz w:val="17"/>
-          <w:szCs w:val="17"/>
+          <w:rStyle w:val="Textoennegrita"/>
+          <w:rFonts w:cstheme="minorHAnsi"/>
+          <w:color w:val="000000"/>
+          <w:spacing w:val="15"/>
+          <w:sz w:val="24"/>
+          <w:szCs w:val="24"/>
           <w:lang w:val="es-CL"/>
         </w:rPr>
         <w:t xml:space="preserve"> e </w:t>
@@ -1171,12 +1071,12 @@
       <w:proofErr w:type="spellStart"/>
       <w:r>
         <w:rPr>
-          <w:rStyle w:val="Strong"/>
-          <w:rFonts w:ascii="Verdana" w:hAnsi="Verdana"/>
-          <w:color w:val="000000"/>
-          <w:spacing w:val="15"/>
-          <w:sz w:val="17"/>
-          <w:szCs w:val="17"/>
+          <w:rStyle w:val="Textoennegrita"/>
+          <w:rFonts w:cstheme="minorHAnsi"/>
+          <w:color w:val="000000"/>
+          <w:spacing w:val="15"/>
+          <w:sz w:val="24"/>
+          <w:szCs w:val="24"/>
           <w:lang w:val="es-CL"/>
         </w:rPr>
         <w:t>incentro</w:t>
@@ -1184,11 +1084,11 @@
       <w:proofErr w:type="spellEnd"/>
       <w:r>
         <w:rPr>
-          <w:rFonts w:ascii="Verdana" w:hAnsi="Verdana"/>
-          <w:color w:val="000000"/>
-          <w:spacing w:val="15"/>
-          <w:sz w:val="17"/>
-          <w:szCs w:val="17"/>
+          <w:rFonts w:cstheme="minorHAnsi"/>
+          <w:color w:val="000000"/>
+          <w:spacing w:val="15"/>
+          <w:sz w:val="24"/>
+          <w:szCs w:val="24"/>
           <w:shd w:val="clear" w:color="auto" w:fill="F3FAF6"/>
           <w:lang w:val="es-CL"/>
         </w:rPr>
@@ -1198,22 +1098,22 @@
     <w:p>
       <w:pPr>
         <w:rPr>
-          <w:rFonts w:ascii="Verdana" w:hAnsi="Verdana"/>
-          <w:color w:val="000000"/>
-          <w:spacing w:val="15"/>
-          <w:sz w:val="17"/>
-          <w:szCs w:val="17"/>
+          <w:rFonts w:cstheme="minorHAnsi"/>
+          <w:color w:val="000000"/>
+          <w:spacing w:val="15"/>
+          <w:sz w:val="24"/>
+          <w:szCs w:val="24"/>
           <w:shd w:val="clear" w:color="auto" w:fill="F4F3F3"/>
           <w:lang w:val="es-CL"/>
         </w:rPr>
       </w:pPr>
       <w:r>
         <w:rPr>
-          <w:rFonts w:ascii="Verdana" w:hAnsi="Verdana"/>
-          <w:color w:val="000000"/>
-          <w:spacing w:val="15"/>
-          <w:sz w:val="17"/>
-          <w:szCs w:val="17"/>
+          <w:rFonts w:cstheme="minorHAnsi"/>
+          <w:color w:val="000000"/>
+          <w:spacing w:val="15"/>
+          <w:sz w:val="24"/>
+          <w:szCs w:val="24"/>
           <w:shd w:val="clear" w:color="auto" w:fill="F4F3F3"/>
           <w:lang w:val="es-CL"/>
         </w:rPr>
@@ -1222,11 +1122,11 @@
       <w:r>
         <w:rPr>
           <w:rStyle w:val="apple-converted-space"/>
-          <w:rFonts w:ascii="Verdana" w:hAnsi="Verdana"/>
-          <w:color w:val="000000"/>
-          <w:spacing w:val="15"/>
-          <w:sz w:val="17"/>
-          <w:szCs w:val="17"/>
+          <w:rFonts w:cstheme="minorHAnsi"/>
+          <w:color w:val="000000"/>
+          <w:spacing w:val="15"/>
+          <w:sz w:val="24"/>
+          <w:szCs w:val="24"/>
           <w:shd w:val="clear" w:color="auto" w:fill="F4F3F3"/>
           <w:lang w:val="es-CL"/>
         </w:rPr>
@@ -1234,12 +1134,12 @@
       </w:r>
       <w:r>
         <w:rPr>
-          <w:rStyle w:val="Strong"/>
-          <w:rFonts w:ascii="Verdana" w:hAnsi="Verdana"/>
-          <w:color w:val="000000"/>
-          <w:spacing w:val="15"/>
-          <w:sz w:val="17"/>
-          <w:szCs w:val="17"/>
+          <w:rStyle w:val="Textoennegrita"/>
+          <w:rFonts w:cstheme="minorHAnsi"/>
+          <w:color w:val="000000"/>
+          <w:spacing w:val="15"/>
+          <w:sz w:val="24"/>
+          <w:szCs w:val="24"/>
           <w:lang w:val="es-CL"/>
         </w:rPr>
         <w:t>centro de la circunferencia</w:t>
@@ -1247,11 +1147,11 @@
       <w:r>
         <w:rPr>
           <w:rStyle w:val="apple-converted-space"/>
-          <w:rFonts w:ascii="Verdana" w:hAnsi="Verdana"/>
-          <w:color w:val="000000"/>
-          <w:spacing w:val="15"/>
-          <w:sz w:val="17"/>
-          <w:szCs w:val="17"/>
+          <w:rFonts w:cstheme="minorHAnsi"/>
+          <w:color w:val="000000"/>
+          <w:spacing w:val="15"/>
+          <w:sz w:val="24"/>
+          <w:szCs w:val="24"/>
           <w:shd w:val="clear" w:color="auto" w:fill="F4F3F3"/>
           <w:lang w:val="es-CL"/>
         </w:rPr>
@@ -1259,11 +1159,11 @@
       </w:r>
       <w:r>
         <w:rPr>
-          <w:rFonts w:ascii="Verdana" w:hAnsi="Verdana"/>
-          <w:color w:val="000000"/>
-          <w:spacing w:val="15"/>
-          <w:sz w:val="17"/>
-          <w:szCs w:val="17"/>
+          <w:rFonts w:cstheme="minorHAnsi"/>
+          <w:color w:val="000000"/>
+          <w:spacing w:val="15"/>
+          <w:sz w:val="24"/>
+          <w:szCs w:val="24"/>
           <w:shd w:val="clear" w:color="auto" w:fill="F4F3F3"/>
           <w:lang w:val="es-CL"/>
         </w:rPr>
@@ -1272,11 +1172,11 @@
       <w:r>
         <w:rPr>
           <w:rStyle w:val="apple-converted-space"/>
-          <w:rFonts w:ascii="Verdana" w:hAnsi="Verdana"/>
-          <w:color w:val="000000"/>
-          <w:spacing w:val="15"/>
-          <w:sz w:val="17"/>
-          <w:szCs w:val="17"/>
+          <w:rFonts w:cstheme="minorHAnsi"/>
+          <w:color w:val="000000"/>
+          <w:spacing w:val="15"/>
+          <w:sz w:val="24"/>
+          <w:szCs w:val="24"/>
           <w:shd w:val="clear" w:color="auto" w:fill="F4F3F3"/>
           <w:lang w:val="es-CL"/>
         </w:rPr>
@@ -1284,12 +1184,12 @@
       </w:r>
       <w:r>
         <w:rPr>
-          <w:rStyle w:val="Strong"/>
-          <w:rFonts w:ascii="Verdana" w:hAnsi="Verdana"/>
-          <w:color w:val="000000"/>
-          <w:spacing w:val="15"/>
-          <w:sz w:val="17"/>
-          <w:szCs w:val="17"/>
+          <w:rStyle w:val="Textoennegrita"/>
+          <w:rFonts w:cstheme="minorHAnsi"/>
+          <w:color w:val="000000"/>
+          <w:spacing w:val="15"/>
+          <w:sz w:val="24"/>
+          <w:szCs w:val="24"/>
           <w:lang w:val="es-CL"/>
         </w:rPr>
         <w:t>baricentro</w:t>
@@ -1297,11 +1197,11 @@
       <w:r>
         <w:rPr>
           <w:rStyle w:val="apple-converted-space"/>
-          <w:rFonts w:ascii="Verdana" w:hAnsi="Verdana"/>
-          <w:color w:val="000000"/>
-          <w:spacing w:val="15"/>
-          <w:sz w:val="17"/>
-          <w:szCs w:val="17"/>
+          <w:rFonts w:cstheme="minorHAnsi"/>
+          <w:color w:val="000000"/>
+          <w:spacing w:val="15"/>
+          <w:sz w:val="24"/>
+          <w:szCs w:val="24"/>
           <w:shd w:val="clear" w:color="auto" w:fill="F4F3F3"/>
           <w:lang w:val="es-CL"/>
         </w:rPr>
@@ -1309,11 +1209,11 @@
       </w:r>
       <w:r>
         <w:rPr>
-          <w:rFonts w:ascii="Verdana" w:hAnsi="Verdana"/>
-          <w:color w:val="000000"/>
-          <w:spacing w:val="15"/>
-          <w:sz w:val="17"/>
-          <w:szCs w:val="17"/>
+          <w:rFonts w:cstheme="minorHAnsi"/>
+          <w:color w:val="000000"/>
+          <w:spacing w:val="15"/>
+          <w:sz w:val="24"/>
+          <w:szCs w:val="24"/>
           <w:shd w:val="clear" w:color="auto" w:fill="F4F3F3"/>
           <w:lang w:val="es-CL"/>
         </w:rPr>
@@ -1322,11 +1222,11 @@
       <w:r>
         <w:rPr>
           <w:rStyle w:val="apple-converted-space"/>
-          <w:rFonts w:ascii="Verdana" w:hAnsi="Verdana"/>
-          <w:color w:val="000000"/>
-          <w:spacing w:val="15"/>
-          <w:sz w:val="17"/>
-          <w:szCs w:val="17"/>
+          <w:rFonts w:cstheme="minorHAnsi"/>
+          <w:color w:val="000000"/>
+          <w:spacing w:val="15"/>
+          <w:sz w:val="24"/>
+          <w:szCs w:val="24"/>
           <w:shd w:val="clear" w:color="auto" w:fill="F4F3F3"/>
           <w:lang w:val="es-CL"/>
         </w:rPr>
@@ -1334,12 +1234,12 @@
       </w:r>
       <w:r>
         <w:rPr>
-          <w:rStyle w:val="Strong"/>
-          <w:rFonts w:ascii="Verdana" w:hAnsi="Verdana"/>
-          <w:color w:val="000000"/>
-          <w:spacing w:val="15"/>
-          <w:sz w:val="17"/>
-          <w:szCs w:val="17"/>
+          <w:rStyle w:val="Textoennegrita"/>
+          <w:rFonts w:cstheme="minorHAnsi"/>
+          <w:color w:val="000000"/>
+          <w:spacing w:val="15"/>
+          <w:sz w:val="24"/>
+          <w:szCs w:val="24"/>
           <w:lang w:val="es-CL"/>
         </w:rPr>
         <w:t>altura</w:t>
@@ -1347,11 +1247,11 @@
       <w:r>
         <w:rPr>
           <w:rStyle w:val="apple-converted-space"/>
-          <w:rFonts w:ascii="Verdana" w:hAnsi="Verdana"/>
-          <w:color w:val="000000"/>
-          <w:spacing w:val="15"/>
-          <w:sz w:val="17"/>
-          <w:szCs w:val="17"/>
+          <w:rFonts w:cstheme="minorHAnsi"/>
+          <w:color w:val="000000"/>
+          <w:spacing w:val="15"/>
+          <w:sz w:val="24"/>
+          <w:szCs w:val="24"/>
           <w:shd w:val="clear" w:color="auto" w:fill="F4F3F3"/>
           <w:lang w:val="es-CL"/>
         </w:rPr>
@@ -1359,11 +1259,11 @@
       </w:r>
       <w:r>
         <w:rPr>
-          <w:rFonts w:ascii="Verdana" w:hAnsi="Verdana"/>
-          <w:color w:val="000000"/>
-          <w:spacing w:val="15"/>
-          <w:sz w:val="17"/>
-          <w:szCs w:val="17"/>
+          <w:rFonts w:cstheme="minorHAnsi"/>
+          <w:color w:val="000000"/>
+          <w:spacing w:val="15"/>
+          <w:sz w:val="24"/>
+          <w:szCs w:val="24"/>
           <w:shd w:val="clear" w:color="auto" w:fill="F4F3F3"/>
           <w:lang w:val="es-CL"/>
         </w:rPr>
@@ -1372,11 +1272,11 @@
       <w:proofErr w:type="spellStart"/>
       <w:r>
         <w:rPr>
-          <w:rFonts w:ascii="Verdana" w:hAnsi="Verdana"/>
-          <w:color w:val="000000"/>
-          <w:spacing w:val="15"/>
-          <w:sz w:val="17"/>
-          <w:szCs w:val="17"/>
+          <w:rFonts w:cstheme="minorHAnsi"/>
+          <w:color w:val="000000"/>
+          <w:spacing w:val="15"/>
+          <w:sz w:val="24"/>
+          <w:szCs w:val="24"/>
           <w:shd w:val="clear" w:color="auto" w:fill="F4F3F3"/>
           <w:lang w:val="es-CL"/>
         </w:rPr>
@@ -1384,12 +1284,12 @@
       </w:r>
       <w:r>
         <w:rPr>
-          <w:rStyle w:val="Strong"/>
-          <w:rFonts w:ascii="Verdana" w:hAnsi="Verdana"/>
-          <w:color w:val="000000"/>
-          <w:spacing w:val="15"/>
-          <w:sz w:val="17"/>
-          <w:szCs w:val="17"/>
+          <w:rStyle w:val="Textoennegrita"/>
+          <w:rFonts w:cstheme="minorHAnsi"/>
+          <w:color w:val="000000"/>
+          <w:spacing w:val="15"/>
+          <w:sz w:val="24"/>
+          <w:szCs w:val="24"/>
           <w:lang w:val="es-CL"/>
         </w:rPr>
         <w:t>mediana</w:t>
@@ -1397,11 +1297,11 @@
       <w:proofErr w:type="spellEnd"/>
       <w:r>
         <w:rPr>
-          <w:rFonts w:ascii="Verdana" w:hAnsi="Verdana"/>
-          <w:color w:val="000000"/>
-          <w:spacing w:val="15"/>
-          <w:sz w:val="17"/>
-          <w:szCs w:val="17"/>
+          <w:rFonts w:cstheme="minorHAnsi"/>
+          <w:color w:val="000000"/>
+          <w:spacing w:val="15"/>
+          <w:sz w:val="24"/>
+          <w:szCs w:val="24"/>
           <w:shd w:val="clear" w:color="auto" w:fill="F4F3F3"/>
           <w:lang w:val="es-CL"/>
         </w:rPr>
@@ -1410,11 +1310,11 @@
       <w:r>
         <w:rPr>
           <w:rStyle w:val="apple-converted-space"/>
-          <w:rFonts w:ascii="Verdana" w:hAnsi="Verdana"/>
-          <w:color w:val="000000"/>
-          <w:spacing w:val="15"/>
-          <w:sz w:val="17"/>
-          <w:szCs w:val="17"/>
+          <w:rFonts w:cstheme="minorHAnsi"/>
+          <w:color w:val="000000"/>
+          <w:spacing w:val="15"/>
+          <w:sz w:val="24"/>
+          <w:szCs w:val="24"/>
           <w:shd w:val="clear" w:color="auto" w:fill="F4F3F3"/>
           <w:lang w:val="es-CL"/>
         </w:rPr>
@@ -1422,12 +1322,12 @@
       </w:r>
       <w:r>
         <w:rPr>
-          <w:rStyle w:val="Strong"/>
-          <w:rFonts w:ascii="Verdana" w:hAnsi="Verdana"/>
-          <w:color w:val="000000"/>
-          <w:spacing w:val="15"/>
-          <w:sz w:val="17"/>
-          <w:szCs w:val="17"/>
+          <w:rStyle w:val="Textoennegrita"/>
+          <w:rFonts w:cstheme="minorHAnsi"/>
+          <w:color w:val="000000"/>
+          <w:spacing w:val="15"/>
+          <w:sz w:val="24"/>
+          <w:szCs w:val="24"/>
           <w:lang w:val="es-CL"/>
         </w:rPr>
         <w:t>radio</w:t>
@@ -1435,11 +1335,11 @@
       <w:r>
         <w:rPr>
           <w:rStyle w:val="apple-converted-space"/>
-          <w:rFonts w:ascii="Verdana" w:hAnsi="Verdana"/>
-          <w:color w:val="000000"/>
-          <w:spacing w:val="15"/>
-          <w:sz w:val="17"/>
-          <w:szCs w:val="17"/>
+          <w:rFonts w:cstheme="minorHAnsi"/>
+          <w:color w:val="000000"/>
+          <w:spacing w:val="15"/>
+          <w:sz w:val="24"/>
+          <w:szCs w:val="24"/>
           <w:shd w:val="clear" w:color="auto" w:fill="F4F3F3"/>
           <w:lang w:val="es-CL"/>
         </w:rPr>
@@ -1447,11 +1347,11 @@
       </w:r>
       <w:r>
         <w:rPr>
-          <w:rFonts w:ascii="Verdana" w:hAnsi="Verdana"/>
-          <w:color w:val="000000"/>
-          <w:spacing w:val="15"/>
-          <w:sz w:val="17"/>
-          <w:szCs w:val="17"/>
+          <w:rFonts w:cstheme="minorHAnsi"/>
+          <w:color w:val="000000"/>
+          <w:spacing w:val="15"/>
+          <w:sz w:val="24"/>
+          <w:szCs w:val="24"/>
           <w:shd w:val="clear" w:color="auto" w:fill="F4F3F3"/>
           <w:lang w:val="es-CL"/>
         </w:rPr>
@@ -1460,11 +1360,11 @@
       <w:r>
         <w:rPr>
           <w:rStyle w:val="apple-converted-space"/>
-          <w:rFonts w:ascii="Verdana" w:hAnsi="Verdana"/>
-          <w:color w:val="000000"/>
-          <w:spacing w:val="15"/>
-          <w:sz w:val="17"/>
-          <w:szCs w:val="17"/>
+          <w:rFonts w:cstheme="minorHAnsi"/>
+          <w:color w:val="000000"/>
+          <w:spacing w:val="15"/>
+          <w:sz w:val="24"/>
+          <w:szCs w:val="24"/>
           <w:shd w:val="clear" w:color="auto" w:fill="F4F3F3"/>
           <w:lang w:val="es-CL"/>
         </w:rPr>
@@ -1472,12 +1372,12 @@
       </w:r>
       <w:r>
         <w:rPr>
-          <w:rStyle w:val="Strong"/>
-          <w:rFonts w:ascii="Verdana" w:hAnsi="Verdana"/>
-          <w:color w:val="000000"/>
-          <w:spacing w:val="15"/>
-          <w:sz w:val="17"/>
-          <w:szCs w:val="17"/>
+          <w:rStyle w:val="Textoennegrita"/>
+          <w:rFonts w:cstheme="minorHAnsi"/>
+          <w:color w:val="000000"/>
+          <w:spacing w:val="15"/>
+          <w:sz w:val="24"/>
+          <w:szCs w:val="24"/>
           <w:lang w:val="es-CL"/>
         </w:rPr>
         <w:t>circunferencia circunscrita</w:t>
@@ -1485,11 +1385,11 @@
       <w:r>
         <w:rPr>
           <w:rStyle w:val="apple-converted-space"/>
-          <w:rFonts w:ascii="Verdana" w:hAnsi="Verdana"/>
-          <w:color w:val="000000"/>
-          <w:spacing w:val="15"/>
-          <w:sz w:val="17"/>
-          <w:szCs w:val="17"/>
+          <w:rFonts w:cstheme="minorHAnsi"/>
+          <w:color w:val="000000"/>
+          <w:spacing w:val="15"/>
+          <w:sz w:val="24"/>
+          <w:szCs w:val="24"/>
           <w:shd w:val="clear" w:color="auto" w:fill="F4F3F3"/>
           <w:lang w:val="es-CL"/>
         </w:rPr>
@@ -1497,11 +1397,11 @@
       </w:r>
       <w:r>
         <w:rPr>
-          <w:rFonts w:ascii="Verdana" w:hAnsi="Verdana"/>
-          <w:color w:val="000000"/>
-          <w:spacing w:val="15"/>
-          <w:sz w:val="17"/>
-          <w:szCs w:val="17"/>
+          <w:rFonts w:cstheme="minorHAnsi"/>
+          <w:color w:val="000000"/>
+          <w:spacing w:val="15"/>
+          <w:sz w:val="24"/>
+          <w:szCs w:val="24"/>
           <w:shd w:val="clear" w:color="auto" w:fill="F4F3F3"/>
           <w:lang w:val="es-CL"/>
         </w:rPr>
@@ -1510,11 +1410,11 @@
       <w:r>
         <w:rPr>
           <w:rStyle w:val="apple-converted-space"/>
-          <w:rFonts w:ascii="Verdana" w:hAnsi="Verdana"/>
-          <w:color w:val="000000"/>
-          <w:spacing w:val="15"/>
-          <w:sz w:val="17"/>
-          <w:szCs w:val="17"/>
+          <w:rFonts w:cstheme="minorHAnsi"/>
+          <w:color w:val="000000"/>
+          <w:spacing w:val="15"/>
+          <w:sz w:val="24"/>
+          <w:szCs w:val="24"/>
           <w:shd w:val="clear" w:color="auto" w:fill="F4F3F3"/>
           <w:lang w:val="es-CL"/>
         </w:rPr>
@@ -1522,23 +1422,23 @@
       </w:r>
       <w:r>
         <w:rPr>
-          <w:rStyle w:val="Strong"/>
-          <w:rFonts w:ascii="Verdana" w:hAnsi="Verdana"/>
-          <w:color w:val="000000"/>
-          <w:spacing w:val="15"/>
-          <w:sz w:val="17"/>
-          <w:szCs w:val="17"/>
+          <w:rStyle w:val="Textoennegrita"/>
+          <w:rFonts w:cstheme="minorHAnsi"/>
+          <w:color w:val="000000"/>
+          <w:spacing w:val="15"/>
+          <w:sz w:val="24"/>
+          <w:szCs w:val="24"/>
           <w:lang w:val="es-CL"/>
         </w:rPr>
         <w:t>dos tercios de la altura</w:t>
       </w:r>
       <w:r>
         <w:rPr>
-          <w:rFonts w:ascii="Verdana" w:hAnsi="Verdana"/>
-          <w:color w:val="000000"/>
-          <w:spacing w:val="15"/>
-          <w:sz w:val="17"/>
-          <w:szCs w:val="17"/>
+          <w:rFonts w:cstheme="minorHAnsi"/>
+          <w:color w:val="000000"/>
+          <w:spacing w:val="15"/>
+          <w:sz w:val="24"/>
+          <w:szCs w:val="24"/>
           <w:shd w:val="clear" w:color="auto" w:fill="F4F3F3"/>
           <w:lang w:val="es-CL"/>
         </w:rPr>
@@ -1548,12 +1448,15 @@
     <w:p>
       <w:pPr>
         <w:rPr>
-          <w:lang w:val="es-CL"/>
-        </w:rPr>
-      </w:pPr>
-      <w:r>
-        <w:rPr>
+          <w:rFonts w:cstheme="minorHAnsi"/>
+          <w:lang w:val="es-CL"/>
+        </w:rPr>
+      </w:pPr>
+      <w:r>
+        <w:rPr>
+          <w:rFonts w:cstheme="minorHAnsi"/>
           <w:noProof/>
+          <w:lang w:val="es-CL" w:eastAsia="es-CL"/>
         </w:rPr>
         <w:drawing>
           <wp:inline distT="0" distB="0" distL="0" distR="0">
@@ -1605,164 +1508,130 @@
     <w:p>
       <w:pPr>
         <w:rPr>
-          <w:lang w:val="es-CL"/>
-        </w:rPr>
-      </w:pPr>
-    </w:p>
-    <w:p>
-      <w:pPr>
-        <w:rPr>
-          <w:lang w:val="es-CL"/>
-        </w:rPr>
-      </w:pPr>
-    </w:p>
-    <w:p>
-      <w:pPr>
-        <w:rPr>
-          <w:lang w:val="es-CL"/>
-        </w:rPr>
-      </w:pPr>
-    </w:p>
-    <w:p>
-      <w:pPr>
-        <w:rPr>
-          <w:lang w:val="es-CL"/>
-        </w:rPr>
-      </w:pPr>
-    </w:p>
-    <w:p>
-      <w:pPr>
-        <w:rPr>
-          <w:lang w:val="es-CL"/>
-        </w:rPr>
-      </w:pPr>
-    </w:p>
-    <w:p>
-      <w:pPr>
-        <w:rPr>
-          <w:lang w:val="es-CL"/>
-        </w:rPr>
-      </w:pPr>
-    </w:p>
-    <w:p>
-      <w:pPr>
-        <w:rPr>
-          <w:lang w:val="es-CL"/>
-        </w:rPr>
-      </w:pPr>
-    </w:p>
-    <w:p>
-      <w:pPr>
-        <w:rPr>
-          <w:lang w:val="es-CL"/>
-        </w:rPr>
-      </w:pPr>
-    </w:p>
-    <w:p>
-      <w:pPr>
-        <w:rPr>
-          <w:lang w:val="es-CL"/>
-        </w:rPr>
-      </w:pPr>
-    </w:p>
-    <w:p>
-      <w:pPr>
-        <w:rPr>
-          <w:lang w:val="es-CL"/>
-        </w:rPr>
-      </w:pPr>
-    </w:p>
-    <w:p>
-      <w:pPr>
-        <w:rPr>
-          <w:lang w:val="es-CL"/>
-        </w:rPr>
-      </w:pPr>
-    </w:p>
-    <w:p>
-      <w:pPr>
-        <w:rPr>
-          <w:lang w:val="es-CL"/>
-        </w:rPr>
-      </w:pPr>
-    </w:p>
-    <w:p>
-      <w:pPr>
-        <w:pStyle w:val="Heading1"/>
+          <w:rFonts w:cstheme="minorHAnsi"/>
+          <w:lang w:val="es-CL"/>
+        </w:rPr>
+      </w:pPr>
+    </w:p>
+    <w:p>
+      <w:pPr>
+        <w:rPr>
+          <w:rFonts w:cstheme="minorHAnsi"/>
+          <w:lang w:val="es-CL"/>
+        </w:rPr>
+      </w:pPr>
+    </w:p>
+    <w:p>
+      <w:pPr>
+        <w:rPr>
+          <w:rFonts w:cstheme="minorHAnsi"/>
+          <w:lang w:val="es-CL"/>
+        </w:rPr>
+      </w:pPr>
+    </w:p>
+    <w:p>
+      <w:pPr>
+        <w:rPr>
+          <w:rFonts w:cstheme="minorHAnsi"/>
+          <w:lang w:val="es-CL"/>
+        </w:rPr>
+      </w:pPr>
+    </w:p>
+    <w:p>
+      <w:pPr>
+        <w:rPr>
+          <w:rFonts w:cstheme="minorHAnsi"/>
+          <w:lang w:val="es-CL"/>
+        </w:rPr>
+      </w:pPr>
+    </w:p>
+    <w:p>
+      <w:pPr>
+        <w:rPr>
+          <w:rFonts w:cstheme="minorHAnsi"/>
+          <w:lang w:val="es-CL"/>
+        </w:rPr>
+      </w:pPr>
+    </w:p>
+    <w:p>
+      <w:pPr>
+        <w:rPr>
+          <w:rFonts w:cstheme="minorHAnsi"/>
+          <w:lang w:val="es-CL"/>
+        </w:rPr>
+      </w:pPr>
+    </w:p>
+    <w:p>
+      <w:pPr>
+        <w:rPr>
+          <w:rFonts w:cstheme="minorHAnsi"/>
+          <w:lang w:val="es-CL"/>
+        </w:rPr>
+      </w:pPr>
+    </w:p>
+    <w:p>
+      <w:pPr>
+        <w:rPr>
+          <w:rFonts w:cstheme="minorHAnsi"/>
+          <w:lang w:val="es-CL"/>
+        </w:rPr>
+      </w:pPr>
+    </w:p>
+    <w:p>
+      <w:pPr>
+        <w:pStyle w:val="Ttulo1"/>
         <w:shd w:val="clear" w:color="auto" w:fill="FFFFFF"/>
         <w:spacing w:before="75" w:after="75" w:line="371" w:lineRule="atLeast"/>
         <w:jc w:val="center"/>
         <w:rPr>
-          <w:rFonts w:ascii="Trebuchet MS" w:hAnsi="Trebuchet MS"/>
+          <w:rFonts w:asciiTheme="minorHAnsi" w:hAnsiTheme="minorHAnsi" w:cstheme="minorHAnsi"/>
           <w:color w:val="990000"/>
           <w:spacing w:val="15"/>
-          <w:sz w:val="31"/>
-          <w:szCs w:val="31"/>
-        </w:rPr>
-      </w:pPr>
-      <w:proofErr w:type="spellStart"/>
-      <w:r>
-        <w:rPr>
-          <w:rFonts w:ascii="Trebuchet MS" w:hAnsi="Trebuchet MS"/>
+          <w:sz w:val="32"/>
+          <w:szCs w:val="32"/>
+          <w:lang w:val="es-CL"/>
+        </w:rPr>
+      </w:pPr>
+      <w:r>
+        <w:rPr>
+          <w:rFonts w:asciiTheme="minorHAnsi" w:hAnsiTheme="minorHAnsi" w:cstheme="minorHAnsi"/>
           <w:color w:val="990000"/>
           <w:spacing w:val="15"/>
-          <w:sz w:val="31"/>
-          <w:szCs w:val="31"/>
+          <w:sz w:val="32"/>
+          <w:szCs w:val="32"/>
+          <w:lang w:val="es-CL"/>
         </w:rPr>
         <w:lastRenderedPageBreak/>
-        <w:t>Teorema</w:t>
-      </w:r>
-      <w:proofErr w:type="spellEnd"/>
-      <w:r>
-        <w:rPr>
-          <w:rFonts w:ascii="Trebuchet MS" w:hAnsi="Trebuchet MS"/>
-          <w:color w:val="990000"/>
-          <w:spacing w:val="15"/>
-          <w:sz w:val="31"/>
-          <w:szCs w:val="31"/>
-        </w:rPr>
-        <w:t xml:space="preserve"> de la </w:t>
-      </w:r>
-      <w:proofErr w:type="spellStart"/>
-      <w:r>
-        <w:rPr>
-          <w:rFonts w:ascii="Trebuchet MS" w:hAnsi="Trebuchet MS"/>
-          <w:color w:val="990000"/>
-          <w:spacing w:val="15"/>
-          <w:sz w:val="31"/>
-          <w:szCs w:val="31"/>
-        </w:rPr>
-        <w:t>altura</w:t>
-      </w:r>
-      <w:proofErr w:type="spellEnd"/>
-    </w:p>
-    <w:p>
-      <w:pPr>
-        <w:rPr>
-          <w:lang w:val="es-CL"/>
-        </w:rPr>
-      </w:pPr>
-    </w:p>
-    <w:p>
-      <w:pPr>
-        <w:rPr>
-          <w:rStyle w:val="Strong"/>
-          <w:rFonts w:ascii="Verdana" w:hAnsi="Verdana"/>
-          <w:color w:val="000000"/>
-          <w:spacing w:val="15"/>
-          <w:sz w:val="17"/>
-          <w:szCs w:val="17"/>
-          <w:lang w:val="es-CL"/>
-        </w:rPr>
-      </w:pPr>
-      <w:r>
-        <w:rPr>
-          <w:rStyle w:val="Strong"/>
-          <w:rFonts w:ascii="Verdana" w:hAnsi="Verdana"/>
-          <w:color w:val="000000"/>
-          <w:spacing w:val="15"/>
-          <w:sz w:val="17"/>
-          <w:szCs w:val="17"/>
+        <w:t>Teorema de la altura</w:t>
+      </w:r>
+    </w:p>
+    <w:p>
+      <w:pPr>
+        <w:rPr>
+          <w:lang w:val="es-CL"/>
+        </w:rPr>
+      </w:pPr>
+    </w:p>
+    <w:p>
+      <w:pPr>
+        <w:rPr>
+          <w:rStyle w:val="Textoennegrita"/>
+          <w:rFonts w:cstheme="minorHAnsi"/>
+          <w:color w:val="000000"/>
+          <w:spacing w:val="15"/>
+          <w:sz w:val="24"/>
+          <w:szCs w:val="24"/>
+          <w:lang w:val="es-CL"/>
+        </w:rPr>
+      </w:pPr>
+      <w:r>
+        <w:rPr>
+          <w:rStyle w:val="Textoennegrita"/>
+          <w:rFonts w:cstheme="minorHAnsi"/>
+          <w:color w:val="000000"/>
+          <w:spacing w:val="15"/>
+          <w:sz w:val="24"/>
+          <w:szCs w:val="24"/>
           <w:lang w:val="es-CL"/>
         </w:rPr>
         <w:t>En un triángulo rectángulo, la altura relativa a la hipotenusa es</w:t>
@@ -1770,13 +1639,12 @@
       <w:r>
         <w:rPr>
           <w:rStyle w:val="apple-converted-space"/>
-          <w:rFonts w:ascii="Verdana" w:hAnsi="Verdana"/>
-          <w:b/>
+          <w:rFonts w:cstheme="minorHAnsi"/>
           <w:bCs/>
           <w:color w:val="000000"/>
           <w:spacing w:val="15"/>
-          <w:sz w:val="17"/>
-          <w:szCs w:val="17"/>
+          <w:sz w:val="24"/>
+          <w:szCs w:val="24"/>
           <w:lang w:val="es-CL"/>
         </w:rPr>
         <w:t> </w:t>
@@ -1784,14 +1652,13 @@
       <w:hyperlink r:id="rId15" w:tooltip="media proporcional" w:history="1">
         <w:r>
           <w:rPr>
-            <w:rStyle w:val="Hyperlink"/>
-            <w:rFonts w:ascii="Verdana" w:hAnsi="Verdana"/>
-            <w:b/>
+            <w:rStyle w:val="Hipervnculo"/>
+            <w:rFonts w:cstheme="minorHAnsi"/>
             <w:bCs/>
             <w:color w:val="990000"/>
             <w:spacing w:val="15"/>
-            <w:sz w:val="17"/>
-            <w:szCs w:val="17"/>
+            <w:sz w:val="24"/>
+            <w:szCs w:val="24"/>
             <w:shd w:val="clear" w:color="auto" w:fill="FFFFFF"/>
             <w:lang w:val="es-CL"/>
           </w:rPr>
@@ -1801,25 +1668,24 @@
       <w:r>
         <w:rPr>
           <w:rStyle w:val="apple-converted-space"/>
-          <w:rFonts w:ascii="Verdana" w:hAnsi="Verdana"/>
-          <w:b/>
+          <w:rFonts w:cstheme="minorHAnsi"/>
           <w:bCs/>
           <w:color w:val="000000"/>
           <w:spacing w:val="15"/>
-          <w:sz w:val="17"/>
-          <w:szCs w:val="17"/>
+          <w:sz w:val="24"/>
+          <w:szCs w:val="24"/>
           <w:lang w:val="es-CL"/>
         </w:rPr>
         <w:t> </w:t>
       </w:r>
       <w:r>
         <w:rPr>
-          <w:rStyle w:val="Strong"/>
-          <w:rFonts w:ascii="Verdana" w:hAnsi="Verdana"/>
-          <w:color w:val="000000"/>
-          <w:spacing w:val="15"/>
-          <w:sz w:val="17"/>
-          <w:szCs w:val="17"/>
+          <w:rStyle w:val="Textoennegrita"/>
+          <w:rFonts w:cstheme="minorHAnsi"/>
+          <w:color w:val="000000"/>
+          <w:spacing w:val="15"/>
+          <w:sz w:val="24"/>
+          <w:szCs w:val="24"/>
           <w:lang w:val="es-CL"/>
         </w:rPr>
         <w:t>entre los dos segmentos que dividen a ésta.</w:t>
@@ -1828,23 +1694,25 @@
     <w:p>
       <w:pPr>
         <w:rPr>
-          <w:rStyle w:val="Strong"/>
-          <w:rFonts w:ascii="Verdana" w:hAnsi="Verdana"/>
-          <w:color w:val="000000"/>
-          <w:spacing w:val="15"/>
-          <w:sz w:val="17"/>
-          <w:szCs w:val="17"/>
+          <w:rStyle w:val="Textoennegrita"/>
+          <w:rFonts w:cstheme="minorHAnsi"/>
+          <w:color w:val="000000"/>
+          <w:spacing w:val="15"/>
+          <w:sz w:val="24"/>
+          <w:szCs w:val="24"/>
+          <w:lang w:val="es-CL"/>
         </w:rPr>
       </w:pPr>
       <w:proofErr w:type="gramStart"/>
       <w:r>
         <w:rPr>
-          <w:rStyle w:val="Strong"/>
-          <w:rFonts w:ascii="Verdana" w:hAnsi="Verdana"/>
-          <w:color w:val="000000"/>
-          <w:spacing w:val="15"/>
-          <w:sz w:val="17"/>
-          <w:szCs w:val="17"/>
+          <w:rStyle w:val="Textoennegrita"/>
+          <w:rFonts w:cstheme="minorHAnsi"/>
+          <w:color w:val="000000"/>
+          <w:spacing w:val="15"/>
+          <w:sz w:val="24"/>
+          <w:szCs w:val="24"/>
+          <w:lang w:val="es-CL"/>
         </w:rPr>
         <w:t>a</w:t>
       </w:r>
@@ -1852,18 +1720,23 @@
       <w:r>
         <w:rPr>
           <w:rStyle w:val="apple-converted-space"/>
-          <w:rFonts w:ascii="Verdana" w:hAnsi="Verdana"/>
-          <w:color w:val="000000"/>
-          <w:spacing w:val="15"/>
-          <w:sz w:val="17"/>
-          <w:szCs w:val="17"/>
+          <w:rFonts w:cstheme="minorHAnsi"/>
+          <w:color w:val="000000"/>
+          <w:spacing w:val="15"/>
+          <w:sz w:val="24"/>
+          <w:szCs w:val="24"/>
           <w:shd w:val="clear" w:color="auto" w:fill="F3FAF6"/>
+          <w:lang w:val="es-CL"/>
         </w:rPr>
         <w:t> </w:t>
       </w:r>
       <w:r>
         <w:rPr>
+          <w:rFonts w:cstheme="minorHAnsi"/>
           <w:noProof/>
+          <w:sz w:val="24"/>
+          <w:szCs w:val="24"/>
+          <w:lang w:val="es-CL" w:eastAsia="es-CL"/>
         </w:rPr>
         <w:drawing>
           <wp:inline distT="0" distB="0" distL="0" distR="0">
@@ -1914,80 +1787,87 @@
       <w:r>
         <w:rPr>
           <w:rStyle w:val="apple-converted-space"/>
-          <w:rFonts w:ascii="Verdana" w:hAnsi="Verdana"/>
-          <w:b/>
+          <w:rFonts w:cstheme="minorHAnsi"/>
           <w:bCs/>
           <w:color w:val="000000"/>
           <w:spacing w:val="15"/>
-          <w:sz w:val="17"/>
-          <w:szCs w:val="17"/>
+          <w:sz w:val="24"/>
+          <w:szCs w:val="24"/>
+          <w:lang w:val="es-CL"/>
         </w:rPr>
         <w:t> </w:t>
       </w:r>
-      <w:proofErr w:type="spellStart"/>
-      <w:r>
-        <w:rPr>
-          <w:rStyle w:val="Strong"/>
-          <w:rFonts w:ascii="Verdana" w:hAnsi="Verdana"/>
-          <w:color w:val="000000"/>
-          <w:spacing w:val="15"/>
-          <w:sz w:val="17"/>
-          <w:szCs w:val="17"/>
+      <w:r>
+        <w:rPr>
+          <w:rStyle w:val="Textoennegrita"/>
+          <w:rFonts w:cstheme="minorHAnsi"/>
+          <w:color w:val="000000"/>
+          <w:spacing w:val="15"/>
+          <w:sz w:val="24"/>
+          <w:szCs w:val="24"/>
+          <w:lang w:val="es-CL"/>
         </w:rPr>
         <w:t>hipotenusa</w:t>
       </w:r>
-      <w:proofErr w:type="spellEnd"/>
-    </w:p>
-    <w:p>
-      <w:pPr>
-        <w:rPr>
-          <w:rStyle w:val="Strong"/>
-          <w:rFonts w:ascii="Verdana" w:hAnsi="Verdana"/>
-          <w:color w:val="000000"/>
-          <w:spacing w:val="15"/>
-          <w:sz w:val="17"/>
-          <w:szCs w:val="17"/>
+    </w:p>
+    <w:p>
+      <w:pPr>
+        <w:rPr>
+          <w:rStyle w:val="Textoennegrita"/>
+          <w:rFonts w:cstheme="minorHAnsi"/>
+          <w:color w:val="000000"/>
+          <w:spacing w:val="15"/>
+          <w:sz w:val="24"/>
+          <w:szCs w:val="24"/>
+          <w:lang w:val="es-CL"/>
         </w:rPr>
       </w:pPr>
       <w:proofErr w:type="gramStart"/>
       <w:r>
         <w:rPr>
-          <w:rStyle w:val="Strong"/>
-          <w:rFonts w:ascii="Verdana" w:hAnsi="Verdana"/>
-          <w:color w:val="000000"/>
-          <w:spacing w:val="15"/>
-          <w:sz w:val="17"/>
-          <w:szCs w:val="17"/>
+          <w:rStyle w:val="Textoennegrita"/>
+          <w:rFonts w:cstheme="minorHAnsi"/>
+          <w:color w:val="000000"/>
+          <w:spacing w:val="15"/>
+          <w:sz w:val="24"/>
+          <w:szCs w:val="24"/>
+          <w:lang w:val="es-CL"/>
         </w:rPr>
         <w:t>b</w:t>
       </w:r>
       <w:proofErr w:type="gramEnd"/>
       <w:r>
         <w:rPr>
-          <w:rStyle w:val="Strong"/>
-          <w:rFonts w:ascii="Verdana" w:hAnsi="Verdana"/>
-          <w:color w:val="000000"/>
-          <w:spacing w:val="15"/>
-          <w:sz w:val="17"/>
-          <w:szCs w:val="17"/>
+          <w:rStyle w:val="Textoennegrita"/>
+          <w:rFonts w:cstheme="minorHAnsi"/>
+          <w:color w:val="000000"/>
+          <w:spacing w:val="15"/>
+          <w:sz w:val="24"/>
+          <w:szCs w:val="24"/>
+          <w:lang w:val="es-CL"/>
         </w:rPr>
         <w:t xml:space="preserve"> y c</w:t>
       </w:r>
       <w:r>
         <w:rPr>
           <w:rStyle w:val="apple-converted-space"/>
-          <w:rFonts w:ascii="Verdana" w:hAnsi="Verdana"/>
-          <w:color w:val="000000"/>
-          <w:spacing w:val="15"/>
-          <w:sz w:val="17"/>
-          <w:szCs w:val="17"/>
+          <w:rFonts w:cstheme="minorHAnsi"/>
+          <w:color w:val="000000"/>
+          <w:spacing w:val="15"/>
+          <w:sz w:val="24"/>
+          <w:szCs w:val="24"/>
           <w:shd w:val="clear" w:color="auto" w:fill="FDF7F7"/>
+          <w:lang w:val="es-CL"/>
         </w:rPr>
         <w:t> </w:t>
       </w:r>
       <w:r>
         <w:rPr>
+          <w:rFonts w:cstheme="minorHAnsi"/>
           <w:noProof/>
+          <w:sz w:val="24"/>
+          <w:szCs w:val="24"/>
+          <w:lang w:val="es-CL" w:eastAsia="es-CL"/>
         </w:rPr>
         <w:drawing>
           <wp:inline distT="0" distB="0" distL="0" distR="0">
@@ -2038,50 +1918,50 @@
       <w:r>
         <w:rPr>
           <w:rStyle w:val="apple-converted-space"/>
-          <w:rFonts w:ascii="Verdana" w:hAnsi="Verdana"/>
-          <w:color w:val="000000"/>
-          <w:spacing w:val="15"/>
-          <w:sz w:val="17"/>
-          <w:szCs w:val="17"/>
+          <w:rFonts w:cstheme="minorHAnsi"/>
+          <w:color w:val="000000"/>
+          <w:spacing w:val="15"/>
+          <w:sz w:val="24"/>
+          <w:szCs w:val="24"/>
           <w:shd w:val="clear" w:color="auto" w:fill="FDF7F7"/>
+          <w:lang w:val="es-CL"/>
         </w:rPr>
         <w:t> </w:t>
       </w:r>
-      <w:proofErr w:type="spellStart"/>
-      <w:r>
-        <w:rPr>
-          <w:rStyle w:val="Strong"/>
-          <w:rFonts w:ascii="Verdana" w:hAnsi="Verdana"/>
-          <w:color w:val="000000"/>
-          <w:spacing w:val="15"/>
-          <w:sz w:val="17"/>
-          <w:szCs w:val="17"/>
+      <w:r>
+        <w:rPr>
+          <w:rStyle w:val="Textoennegrita"/>
+          <w:rFonts w:cstheme="minorHAnsi"/>
+          <w:color w:val="000000"/>
+          <w:spacing w:val="15"/>
+          <w:sz w:val="24"/>
+          <w:szCs w:val="24"/>
+          <w:lang w:val="es-CL"/>
         </w:rPr>
         <w:t>catetos</w:t>
       </w:r>
-      <w:proofErr w:type="spellEnd"/>
-    </w:p>
-    <w:p>
-      <w:pPr>
-        <w:rPr>
-          <w:rStyle w:val="Strong"/>
-          <w:rFonts w:ascii="Verdana" w:hAnsi="Verdana"/>
-          <w:color w:val="000000"/>
-          <w:spacing w:val="15"/>
-          <w:sz w:val="17"/>
-          <w:szCs w:val="17"/>
+    </w:p>
+    <w:p>
+      <w:pPr>
+        <w:rPr>
+          <w:rStyle w:val="Textoennegrita"/>
+          <w:rFonts w:cstheme="minorHAnsi"/>
+          <w:color w:val="000000"/>
+          <w:spacing w:val="15"/>
+          <w:sz w:val="24"/>
+          <w:szCs w:val="24"/>
           <w:lang w:val="es-CL"/>
         </w:rPr>
       </w:pPr>
       <w:proofErr w:type="gramStart"/>
       <w:r>
         <w:rPr>
-          <w:rStyle w:val="Strong"/>
-          <w:rFonts w:ascii="Verdana" w:hAnsi="Verdana"/>
-          <w:color w:val="000000"/>
-          <w:spacing w:val="15"/>
-          <w:sz w:val="17"/>
-          <w:szCs w:val="17"/>
+          <w:rStyle w:val="Textoennegrita"/>
+          <w:rFonts w:cstheme="minorHAnsi"/>
+          <w:color w:val="000000"/>
+          <w:spacing w:val="15"/>
+          <w:sz w:val="24"/>
+          <w:szCs w:val="24"/>
           <w:lang w:val="es-CL"/>
         </w:rPr>
         <w:t>m</w:t>
@@ -2090,11 +1970,11 @@
       <w:r>
         <w:rPr>
           <w:rStyle w:val="apple-converted-space"/>
-          <w:rFonts w:ascii="Verdana" w:hAnsi="Verdana"/>
-          <w:color w:val="000000"/>
-          <w:spacing w:val="15"/>
-          <w:sz w:val="17"/>
-          <w:szCs w:val="17"/>
+          <w:rFonts w:cstheme="minorHAnsi"/>
+          <w:color w:val="000000"/>
+          <w:spacing w:val="15"/>
+          <w:sz w:val="24"/>
+          <w:szCs w:val="24"/>
           <w:shd w:val="clear" w:color="auto" w:fill="F3FAF6"/>
           <w:lang w:val="es-CL"/>
         </w:rPr>
@@ -2102,7 +1982,11 @@
       </w:r>
       <w:r>
         <w:rPr>
+          <w:rFonts w:cstheme="minorHAnsi"/>
           <w:noProof/>
+          <w:sz w:val="24"/>
+          <w:szCs w:val="24"/>
+          <w:lang w:val="es-CL" w:eastAsia="es-CL"/>
         </w:rPr>
         <w:drawing>
           <wp:inline distT="0" distB="0" distL="0" distR="0">
@@ -2153,71 +2037,75 @@
       <w:r>
         <w:rPr>
           <w:rStyle w:val="apple-converted-space"/>
-          <w:rFonts w:ascii="Verdana" w:hAnsi="Verdana"/>
+          <w:rFonts w:cstheme="minorHAnsi"/>
+          <w:color w:val="000000"/>
+          <w:spacing w:val="15"/>
+          <w:sz w:val="24"/>
+          <w:szCs w:val="24"/>
+          <w:shd w:val="clear" w:color="auto" w:fill="F3FAF6"/>
+          <w:lang w:val="es-CL"/>
+        </w:rPr>
+        <w:t> </w:t>
+      </w:r>
+      <w:r>
+        <w:rPr>
+          <w:rStyle w:val="Textoennegrita"/>
+          <w:rFonts w:cstheme="minorHAnsi"/>
+          <w:color w:val="000000"/>
+          <w:spacing w:val="15"/>
+          <w:sz w:val="24"/>
+          <w:szCs w:val="24"/>
+          <w:lang w:val="es-CL"/>
+        </w:rPr>
+        <w:t>proyección del cateto b sobre la hipotenusa</w:t>
+      </w:r>
+    </w:p>
+    <w:p>
+      <w:pPr>
+        <w:rPr>
+          <w:rStyle w:val="Textoennegrita"/>
+          <w:rFonts w:cstheme="minorHAnsi"/>
           <w:color w:val="000000"/>
           <w:spacing w:val="15"/>
           <w:sz w:val="17"/>
           <w:szCs w:val="17"/>
-          <w:shd w:val="clear" w:color="auto" w:fill="F3FAF6"/>
+          <w:lang w:val="es-CL"/>
+        </w:rPr>
+      </w:pPr>
+      <w:proofErr w:type="gramStart"/>
+      <w:r>
+        <w:rPr>
+          <w:rStyle w:val="Textoennegrita"/>
+          <w:rFonts w:cstheme="minorHAnsi"/>
+          <w:color w:val="000000"/>
+          <w:spacing w:val="15"/>
+          <w:sz w:val="24"/>
+          <w:szCs w:val="24"/>
+          <w:lang w:val="es-CL"/>
+        </w:rPr>
+        <w:t>n</w:t>
+      </w:r>
+      <w:proofErr w:type="gramEnd"/>
+      <w:r>
+        <w:rPr>
+          <w:rStyle w:val="apple-converted-space"/>
+          <w:rFonts w:cstheme="minorHAnsi"/>
+          <w:color w:val="000000"/>
+          <w:spacing w:val="15"/>
+          <w:sz w:val="24"/>
+          <w:szCs w:val="24"/>
+          <w:shd w:val="clear" w:color="auto" w:fill="FDF7F7"/>
           <w:lang w:val="es-CL"/>
         </w:rPr>
         <w:t> </w:t>
       </w:r>
       <w:r>
         <w:rPr>
-          <w:rStyle w:val="Strong"/>
-          <w:rFonts w:ascii="Verdana" w:hAnsi="Verdana"/>
-          <w:color w:val="000000"/>
-          <w:spacing w:val="15"/>
-          <w:sz w:val="17"/>
-          <w:szCs w:val="17"/>
-          <w:lang w:val="es-CL"/>
-        </w:rPr>
-        <w:t>proyección del cateto b sobre la hipotenusa</w:t>
-      </w:r>
-    </w:p>
-    <w:p>
-      <w:pPr>
-        <w:rPr>
-          <w:rStyle w:val="Strong"/>
-          <w:rFonts w:ascii="Verdana" w:hAnsi="Verdana"/>
-          <w:color w:val="000000"/>
-          <w:spacing w:val="15"/>
-          <w:sz w:val="17"/>
-          <w:szCs w:val="17"/>
-          <w:lang w:val="es-CL"/>
-        </w:rPr>
-      </w:pPr>
-      <w:proofErr w:type="gramStart"/>
-      <w:r>
-        <w:rPr>
-          <w:rStyle w:val="Strong"/>
-          <w:rFonts w:ascii="Verdana" w:hAnsi="Verdana"/>
-          <w:color w:val="000000"/>
-          <w:spacing w:val="15"/>
-          <w:sz w:val="17"/>
-          <w:szCs w:val="17"/>
-          <w:lang w:val="es-CL"/>
-        </w:rPr>
-        <w:t>n</w:t>
-      </w:r>
-      <w:proofErr w:type="gramEnd"/>
-      <w:r>
-        <w:rPr>
-          <w:rStyle w:val="apple-converted-space"/>
-          <w:rFonts w:ascii="Verdana" w:hAnsi="Verdana"/>
-          <w:color w:val="000000"/>
-          <w:spacing w:val="15"/>
-          <w:sz w:val="17"/>
-          <w:szCs w:val="17"/>
-          <w:shd w:val="clear" w:color="auto" w:fill="FDF7F7"/>
-          <w:lang w:val="es-CL"/>
-        </w:rPr>
-        <w:t> </w:t>
-      </w:r>
-      <w:r>
-        <w:rPr>
+          <w:rFonts w:cstheme="minorHAnsi"/>
           <w:noProof/>
+          <w:sz w:val="24"/>
+          <w:szCs w:val="24"/>
+          <w:lang w:val="es-CL" w:eastAsia="es-CL"/>
         </w:rPr>
         <w:drawing>
           <wp:inline distT="0" distB="0" distL="0" distR="0">
@@ -2268,11 +2156,11 @@
       <w:r>
         <w:rPr>
           <w:rStyle w:val="apple-converted-space"/>
-          <w:rFonts w:ascii="Verdana" w:hAnsi="Verdana"/>
-          <w:color w:val="000000"/>
-          <w:spacing w:val="15"/>
-          <w:sz w:val="17"/>
-          <w:szCs w:val="17"/>
+          <w:rFonts w:cstheme="minorHAnsi"/>
+          <w:color w:val="000000"/>
+          <w:spacing w:val="15"/>
+          <w:sz w:val="24"/>
+          <w:szCs w:val="24"/>
           <w:shd w:val="clear" w:color="auto" w:fill="FDF7F7"/>
           <w:lang w:val="es-CL"/>
         </w:rPr>
@@ -2280,12 +2168,12 @@
       </w:r>
       <w:r>
         <w:rPr>
-          <w:rStyle w:val="Strong"/>
-          <w:rFonts w:ascii="Verdana" w:hAnsi="Verdana"/>
-          <w:color w:val="000000"/>
-          <w:spacing w:val="15"/>
-          <w:sz w:val="17"/>
-          <w:szCs w:val="17"/>
+          <w:rStyle w:val="Textoennegrita"/>
+          <w:rFonts w:cstheme="minorHAnsi"/>
+          <w:color w:val="000000"/>
+          <w:spacing w:val="15"/>
+          <w:sz w:val="24"/>
+          <w:szCs w:val="24"/>
           <w:lang w:val="es-CL"/>
         </w:rPr>
         <w:t>proyección del cateto c sobre la hipotenusa</w:t>
@@ -2294,25 +2182,15 @@
     <w:p>
       <w:pPr>
         <w:rPr>
-          <w:rStyle w:val="Strong"/>
-          <w:rFonts w:ascii="Verdana" w:hAnsi="Verdana"/>
-          <w:color w:val="000000"/>
-          <w:spacing w:val="15"/>
-          <w:sz w:val="17"/>
-          <w:szCs w:val="17"/>
-          <w:lang w:val="es-CL"/>
-        </w:rPr>
-      </w:pPr>
-    </w:p>
-    <w:p>
-      <w:pPr>
-        <w:rPr>
-          <w:lang w:val="es-CL"/>
-        </w:rPr>
-      </w:pPr>
-      <w:r>
-        <w:rPr>
+          <w:rFonts w:cstheme="minorHAnsi"/>
+          <w:lang w:val="es-CL"/>
+        </w:rPr>
+      </w:pPr>
+      <w:r>
+        <w:rPr>
+          <w:rFonts w:cstheme="minorHAnsi"/>
           <w:noProof/>
+          <w:lang w:val="es-CL" w:eastAsia="es-CL"/>
         </w:rPr>
         <w:drawing>
           <wp:inline distT="0" distB="0" distL="0" distR="0">
@@ -2364,12 +2242,15 @@
     <w:p>
       <w:pPr>
         <w:rPr>
-          <w:lang w:val="es-CL"/>
-        </w:rPr>
-      </w:pPr>
-      <w:r>
-        <w:rPr>
+          <w:rFonts w:cstheme="minorHAnsi"/>
+          <w:lang w:val="es-CL"/>
+        </w:rPr>
+      </w:pPr>
+      <w:r>
+        <w:rPr>
+          <w:rFonts w:cstheme="minorHAnsi"/>
           <w:noProof/>
+          <w:lang w:val="es-CL" w:eastAsia="es-CL"/>
         </w:rPr>
         <w:drawing>
           <wp:inline distT="0" distB="0" distL="0" distR="0">
@@ -2421,21 +2302,17 @@
     <w:p>
       <w:pPr>
         <w:rPr>
-          <w:rFonts w:ascii="Verdana" w:hAnsi="Verdana"/>
-          <w:color w:val="000000"/>
-          <w:spacing w:val="15"/>
-          <w:sz w:val="17"/>
-          <w:szCs w:val="17"/>
-          <w:shd w:val="clear" w:color="auto" w:fill="F4F3F3"/>
-        </w:rPr>
-      </w:pPr>
-      <w:r>
-        <w:rPr>
-          <w:rFonts w:ascii="Verdana" w:hAnsi="Verdana"/>
-          <w:color w:val="000000"/>
-          <w:spacing w:val="15"/>
-          <w:sz w:val="17"/>
-          <w:szCs w:val="17"/>
+          <w:rFonts w:cstheme="minorHAnsi"/>
+          <w:lang w:val="es-CL"/>
+        </w:rPr>
+      </w:pPr>
+      <w:r>
+        <w:rPr>
+          <w:rFonts w:cstheme="minorHAnsi"/>
+          <w:color w:val="000000"/>
+          <w:spacing w:val="15"/>
+          <w:sz w:val="24"/>
+          <w:szCs w:val="24"/>
           <w:shd w:val="clear" w:color="auto" w:fill="F4F3F3"/>
           <w:lang w:val="es-CL"/>
         </w:rPr>
@@ -2445,11 +2322,11 @@
       <w:proofErr w:type="gramStart"/>
       <w:r>
         <w:rPr>
-          <w:rFonts w:ascii="Verdana" w:hAnsi="Verdana"/>
-          <w:color w:val="000000"/>
-          <w:spacing w:val="15"/>
-          <w:sz w:val="17"/>
-          <w:szCs w:val="17"/>
+          <w:rFonts w:cstheme="minorHAnsi"/>
+          <w:color w:val="000000"/>
+          <w:spacing w:val="15"/>
+          <w:sz w:val="24"/>
+          <w:szCs w:val="24"/>
           <w:shd w:val="clear" w:color="auto" w:fill="F4F3F3"/>
         </w:rPr>
         <w:t>Calcular</w:t>
@@ -2457,11 +2334,11 @@
       <w:proofErr w:type="spellEnd"/>
       <w:r>
         <w:rPr>
-          <w:rFonts w:ascii="Verdana" w:hAnsi="Verdana"/>
-          <w:color w:val="000000"/>
-          <w:spacing w:val="15"/>
-          <w:sz w:val="17"/>
-          <w:szCs w:val="17"/>
+          <w:rFonts w:cstheme="minorHAnsi"/>
+          <w:color w:val="000000"/>
+          <w:spacing w:val="15"/>
+          <w:sz w:val="24"/>
+          <w:szCs w:val="24"/>
           <w:shd w:val="clear" w:color="auto" w:fill="F4F3F3"/>
         </w:rPr>
         <w:t xml:space="preserve"> la </w:t>
@@ -2469,11 +2346,11 @@
       <w:proofErr w:type="spellStart"/>
       <w:r>
         <w:rPr>
-          <w:rFonts w:ascii="Verdana" w:hAnsi="Verdana"/>
-          <w:color w:val="000000"/>
-          <w:spacing w:val="15"/>
-          <w:sz w:val="17"/>
-          <w:szCs w:val="17"/>
+          <w:rFonts w:cstheme="minorHAnsi"/>
+          <w:color w:val="000000"/>
+          <w:spacing w:val="15"/>
+          <w:sz w:val="24"/>
+          <w:szCs w:val="24"/>
           <w:shd w:val="clear" w:color="auto" w:fill="F4F3F3"/>
         </w:rPr>
         <w:t>altura</w:t>
@@ -2481,11 +2358,11 @@
       <w:proofErr w:type="spellEnd"/>
       <w:r>
         <w:rPr>
-          <w:rFonts w:ascii="Verdana" w:hAnsi="Verdana"/>
-          <w:color w:val="000000"/>
-          <w:spacing w:val="15"/>
-          <w:sz w:val="17"/>
-          <w:szCs w:val="17"/>
+          <w:rFonts w:cstheme="minorHAnsi"/>
+          <w:color w:val="000000"/>
+          <w:spacing w:val="15"/>
+          <w:sz w:val="24"/>
+          <w:szCs w:val="24"/>
           <w:shd w:val="clear" w:color="auto" w:fill="F4F3F3"/>
         </w:rPr>
         <w:t xml:space="preserve"> </w:t>
@@ -2493,11 +2370,11 @@
       <w:proofErr w:type="spellStart"/>
       <w:r>
         <w:rPr>
-          <w:rFonts w:ascii="Verdana" w:hAnsi="Verdana"/>
-          <w:color w:val="000000"/>
-          <w:spacing w:val="15"/>
-          <w:sz w:val="17"/>
-          <w:szCs w:val="17"/>
+          <w:rFonts w:cstheme="minorHAnsi"/>
+          <w:color w:val="000000"/>
+          <w:spacing w:val="15"/>
+          <w:sz w:val="24"/>
+          <w:szCs w:val="24"/>
           <w:shd w:val="clear" w:color="auto" w:fill="F4F3F3"/>
         </w:rPr>
         <w:t>relativa</w:t>
@@ -2505,11 +2382,11 @@
       <w:proofErr w:type="spellEnd"/>
       <w:r>
         <w:rPr>
-          <w:rFonts w:ascii="Verdana" w:hAnsi="Verdana"/>
-          <w:color w:val="000000"/>
-          <w:spacing w:val="15"/>
-          <w:sz w:val="17"/>
-          <w:szCs w:val="17"/>
+          <w:rFonts w:cstheme="minorHAnsi"/>
+          <w:color w:val="000000"/>
+          <w:spacing w:val="15"/>
+          <w:sz w:val="24"/>
+          <w:szCs w:val="24"/>
           <w:shd w:val="clear" w:color="auto" w:fill="F4F3F3"/>
         </w:rPr>
         <w:t xml:space="preserve"> a la </w:t>
@@ -2517,11 +2394,11 @@
       <w:proofErr w:type="spellStart"/>
       <w:r>
         <w:rPr>
-          <w:rFonts w:ascii="Verdana" w:hAnsi="Verdana"/>
-          <w:color w:val="000000"/>
-          <w:spacing w:val="15"/>
-          <w:sz w:val="17"/>
-          <w:szCs w:val="17"/>
+          <w:rFonts w:cstheme="minorHAnsi"/>
+          <w:color w:val="000000"/>
+          <w:spacing w:val="15"/>
+          <w:sz w:val="24"/>
+          <w:szCs w:val="24"/>
           <w:shd w:val="clear" w:color="auto" w:fill="F4F3F3"/>
         </w:rPr>
         <w:t>hipotenusa</w:t>
@@ -2529,26 +2406,21 @@
       <w:proofErr w:type="spellEnd"/>
       <w:r>
         <w:rPr>
-          <w:rFonts w:ascii="Verdana" w:hAnsi="Verdana"/>
-          <w:color w:val="000000"/>
-          <w:spacing w:val="15"/>
-          <w:sz w:val="17"/>
-          <w:szCs w:val="17"/>
+          <w:rFonts w:cstheme="minorHAnsi"/>
+          <w:color w:val="000000"/>
+          <w:spacing w:val="15"/>
+          <w:sz w:val="24"/>
+          <w:szCs w:val="24"/>
           <w:shd w:val="clear" w:color="auto" w:fill="F4F3F3"/>
         </w:rPr>
         <w:t>.</w:t>
       </w:r>
       <w:proofErr w:type="gramEnd"/>
-    </w:p>
-    <w:p>
-      <w:pPr>
-        <w:rPr>
-          <w:lang w:val="es-CL"/>
-        </w:rPr>
-      </w:pPr>
-      <w:r>
-        <w:rPr>
+      <w:r>
+        <w:rPr>
+          <w:rFonts w:cstheme="minorHAnsi"/>
           <w:noProof/>
+          <w:lang w:val="es-CL" w:eastAsia="es-CL"/>
         </w:rPr>
         <w:drawing>
           <wp:inline distT="0" distB="0" distL="0" distR="0">
@@ -2600,12 +2472,15 @@
     <w:p>
       <w:pPr>
         <w:rPr>
-          <w:lang w:val="es-CL"/>
-        </w:rPr>
-      </w:pPr>
-      <w:r>
-        <w:rPr>
+          <w:rFonts w:cstheme="minorHAnsi"/>
+          <w:lang w:val="es-CL"/>
+        </w:rPr>
+      </w:pPr>
+      <w:r>
+        <w:rPr>
+          <w:rFonts w:cstheme="minorHAnsi"/>
           <w:noProof/>
+          <w:lang w:val="es-CL" w:eastAsia="es-CL"/>
         </w:rPr>
         <w:drawing>
           <wp:inline distT="0" distB="0" distL="0" distR="0">
@@ -2657,12 +2532,15 @@
     <w:p>
       <w:pPr>
         <w:rPr>
-          <w:lang w:val="es-CL"/>
-        </w:rPr>
-      </w:pPr>
-      <w:r>
-        <w:rPr>
+          <w:rFonts w:cstheme="minorHAnsi"/>
+          <w:lang w:val="es-CL"/>
+        </w:rPr>
+      </w:pPr>
+      <w:r>
+        <w:rPr>
+          <w:rFonts w:cstheme="minorHAnsi"/>
           <w:noProof/>
+          <w:lang w:val="es-CL" w:eastAsia="es-CL"/>
         </w:rPr>
         <w:drawing>
           <wp:inline distT="0" distB="0" distL="0" distR="0">
@@ -2712,6 +2590,7 @@
       </w:r>
       <w:r>
         <w:rPr>
+          <w:rFonts w:cstheme="minorHAnsi"/>
           <w:lang w:val="es-CL"/>
         </w:rPr>
         <w:t xml:space="preserve"> </w:t>
@@ -2720,13 +2599,15 @@
     <w:p>
       <w:pPr>
         <w:rPr>
-          <w:lang w:val="es-CL"/>
-        </w:rPr>
-      </w:pPr>
-    </w:p>
-    <w:p>
-      <w:pPr>
-        <w:rPr>
+          <w:rFonts w:cstheme="minorHAnsi"/>
+          <w:lang w:val="es-CL"/>
+        </w:rPr>
+      </w:pPr>
+    </w:p>
+    <w:p>
+      <w:pPr>
+        <w:rPr>
+          <w:rFonts w:cstheme="minorHAnsi"/>
           <w:lang w:val="es-CL"/>
         </w:rPr>
       </w:pPr>
@@ -2902,11 +2783,11 @@
     <w:qFormat/>
     <w:rsid w:val="004C3B2D"/>
   </w:style>
-  <w:style w:type="paragraph" w:styleId="Heading1">
+  <w:style w:type="paragraph" w:styleId="Ttulo1">
     <w:name w:val="heading 1"/>
     <w:basedOn w:val="Normal"/>
     <w:next w:val="Normal"/>
-    <w:link w:val="Heading1Char"/>
+    <w:link w:val="Ttulo1Car"/>
     <w:uiPriority w:val="9"/>
     <w:qFormat/>
     <w:rsid w:val="00A07BDF"/>
@@ -2925,10 +2806,10 @@
       <w:szCs w:val="28"/>
     </w:rPr>
   </w:style>
-  <w:style w:type="paragraph" w:styleId="Heading3">
+  <w:style w:type="paragraph" w:styleId="Ttulo3">
     <w:name w:val="heading 3"/>
     <w:basedOn w:val="Normal"/>
-    <w:link w:val="Heading3Char"/>
+    <w:link w:val="Ttulo3Car"/>
     <w:uiPriority w:val="9"/>
     <w:qFormat/>
     <w:rsid w:val="005615FA"/>
@@ -2944,11 +2825,11 @@
       <w:szCs w:val="27"/>
     </w:rPr>
   </w:style>
-  <w:style w:type="paragraph" w:styleId="Heading4">
+  <w:style w:type="paragraph" w:styleId="Ttulo4">
     <w:name w:val="heading 4"/>
     <w:basedOn w:val="Normal"/>
     <w:next w:val="Normal"/>
-    <w:link w:val="Heading4Char"/>
+    <w:link w:val="Ttulo4Car"/>
     <w:uiPriority w:val="9"/>
     <w:semiHidden/>
     <w:unhideWhenUsed/>
@@ -2969,13 +2850,13 @@
       <w:color w:val="4F81BD" w:themeColor="accent1"/>
     </w:rPr>
   </w:style>
-  <w:style w:type="character" w:default="1" w:styleId="DefaultParagraphFont">
+  <w:style w:type="character" w:default="1" w:styleId="Fuentedeprrafopredeter">
     <w:name w:val="Default Paragraph Font"/>
     <w:uiPriority w:val="1"/>
     <w:semiHidden/>
     <w:unhideWhenUsed/>
   </w:style>
-  <w:style w:type="table" w:default="1" w:styleId="TableNormal">
+  <w:style w:type="table" w:default="1" w:styleId="Tablanormal">
     <w:name w:val="Normal Table"/>
     <w:uiPriority w:val="99"/>
     <w:semiHidden/>
@@ -2991,16 +2872,16 @@
       </w:tblCellMar>
     </w:tblPr>
   </w:style>
-  <w:style w:type="numbering" w:default="1" w:styleId="NoList">
+  <w:style w:type="numbering" w:default="1" w:styleId="Sinlista">
     <w:name w:val="No List"/>
     <w:uiPriority w:val="99"/>
     <w:semiHidden/>
     <w:unhideWhenUsed/>
   </w:style>
-  <w:style w:type="paragraph" w:styleId="BalloonText">
+  <w:style w:type="paragraph" w:styleId="Textodeglobo">
     <w:name w:val="Balloon Text"/>
     <w:basedOn w:val="Normal"/>
-    <w:link w:val="BalloonTextChar"/>
+    <w:link w:val="TextodegloboCar"/>
     <w:uiPriority w:val="99"/>
     <w:semiHidden/>
     <w:unhideWhenUsed/>
@@ -3014,10 +2895,10 @@
       <w:szCs w:val="16"/>
     </w:rPr>
   </w:style>
-  <w:style w:type="character" w:customStyle="1" w:styleId="BalloonTextChar">
-    <w:name w:val="Balloon Text Char"/>
-    <w:basedOn w:val="DefaultParagraphFont"/>
-    <w:link w:val="BalloonText"/>
+  <w:style w:type="character" w:customStyle="1" w:styleId="TextodegloboCar">
+    <w:name w:val="Texto de globo Car"/>
+    <w:basedOn w:val="Fuentedeprrafopredeter"/>
+    <w:link w:val="Textodeglobo"/>
     <w:uiPriority w:val="99"/>
     <w:semiHidden/>
     <w:rsid w:val="005615FA"/>
@@ -3027,10 +2908,10 @@
       <w:szCs w:val="16"/>
     </w:rPr>
   </w:style>
-  <w:style w:type="character" w:customStyle="1" w:styleId="Heading3Char">
-    <w:name w:val="Heading 3 Char"/>
-    <w:basedOn w:val="DefaultParagraphFont"/>
-    <w:link w:val="Heading3"/>
+  <w:style w:type="character" w:customStyle="1" w:styleId="Ttulo3Car">
+    <w:name w:val="Título 3 Car"/>
+    <w:basedOn w:val="Fuentedeprrafopredeter"/>
+    <w:link w:val="Ttulo3"/>
     <w:uiPriority w:val="9"/>
     <w:rsid w:val="005615FA"/>
     <w:rPr>
@@ -3041,10 +2922,10 @@
       <w:szCs w:val="27"/>
     </w:rPr>
   </w:style>
-  <w:style w:type="character" w:customStyle="1" w:styleId="Heading4Char">
-    <w:name w:val="Heading 4 Char"/>
-    <w:basedOn w:val="DefaultParagraphFont"/>
-    <w:link w:val="Heading4"/>
+  <w:style w:type="character" w:customStyle="1" w:styleId="Ttulo4Car">
+    <w:name w:val="Título 4 Car"/>
+    <w:basedOn w:val="Fuentedeprrafopredeter"/>
+    <w:link w:val="Ttulo4"/>
     <w:uiPriority w:val="9"/>
     <w:semiHidden/>
     <w:rsid w:val="005615FA"/>
@@ -3072,12 +2953,12 @@
   </w:style>
   <w:style w:type="character" w:customStyle="1" w:styleId="apple-converted-space">
     <w:name w:val="apple-converted-space"/>
-    <w:basedOn w:val="DefaultParagraphFont"/>
+    <w:basedOn w:val="Fuentedeprrafopredeter"/>
     <w:rsid w:val="005615FA"/>
   </w:style>
-  <w:style w:type="character" w:styleId="Hyperlink">
+  <w:style w:type="character" w:styleId="Hipervnculo">
     <w:name w:val="Hyperlink"/>
-    <w:basedOn w:val="DefaultParagraphFont"/>
+    <w:basedOn w:val="Fuentedeprrafopredeter"/>
     <w:uiPriority w:val="99"/>
     <w:semiHidden/>
     <w:unhideWhenUsed/>
@@ -3100,9 +2981,9 @@
       <w:szCs w:val="24"/>
     </w:rPr>
   </w:style>
-  <w:style w:type="character" w:styleId="Strong">
+  <w:style w:type="character" w:styleId="Textoennegrita">
     <w:name w:val="Strong"/>
-    <w:basedOn w:val="DefaultParagraphFont"/>
+    <w:basedOn w:val="Fuentedeprrafopredeter"/>
     <w:uiPriority w:val="22"/>
     <w:qFormat/>
     <w:rsid w:val="005615FA"/>
@@ -3111,10 +2992,10 @@
       <w:bCs/>
     </w:rPr>
   </w:style>
-  <w:style w:type="character" w:customStyle="1" w:styleId="Heading1Char">
-    <w:name w:val="Heading 1 Char"/>
-    <w:basedOn w:val="DefaultParagraphFont"/>
-    <w:link w:val="Heading1"/>
+  <w:style w:type="character" w:customStyle="1" w:styleId="Ttulo1Car">
+    <w:name w:val="Título 1 Car"/>
+    <w:basedOn w:val="Fuentedeprrafopredeter"/>
+    <w:link w:val="Ttulo1"/>
     <w:uiPriority w:val="9"/>
     <w:rsid w:val="00A07BDF"/>
     <w:rPr>
@@ -3124,6 +3005,27 @@
       <w:color w:val="365F91" w:themeColor="accent1" w:themeShade="BF"/>
       <w:sz w:val="28"/>
       <w:szCs w:val="28"/>
+    </w:rPr>
+  </w:style>
+  <w:style w:type="paragraph" w:customStyle="1" w:styleId="tituloGeometria">
+    <w:name w:val="tituloGeometria"/>
+    <w:basedOn w:val="Normal"/>
+    <w:link w:val="tituloGeometriaCar"/>
+    <w:rsid w:val="00790A57"/>
+    <w:pPr>
+      <w:ind w:left="720" w:hanging="720"/>
+    </w:pPr>
+    <w:rPr>
+      <w:lang w:val="es-CL"/>
+    </w:rPr>
+  </w:style>
+  <w:style w:type="character" w:customStyle="1" w:styleId="tituloGeometriaCar">
+    <w:name w:val="tituloGeometria Car"/>
+    <w:basedOn w:val="Fuentedeprrafopredeter"/>
+    <w:link w:val="tituloGeometria"/>
+    <w:rsid w:val="00790A57"/>
+    <w:rPr>
+      <w:lang w:val="es-CL"/>
     </w:rPr>
   </w:style>
 </w:styles>

</xml_diff>